<commit_message>
bibliografía y crossref a pizzas
</commit_message>
<xml_diff>
--- a/_site/posts/2025-04-24-paper-typst/articulo-pizza.docx
+++ b/_site/posts/2025-04-24-paper-typst/articulo-pizza.docx
@@ -115,13 +115,13 @@
         <w:pStyle w:val="Date"/>
       </w:pPr>
       <w:r>
-        <w:t xml:space="preserve">viernes,</w:t>
-      </w:r>
-      <w:r>
-        <w:t xml:space="preserve"> </w:t>
-      </w:r>
-      <w:r>
-        <w:t xml:space="preserve">2</w:t>
+        <w:t xml:space="preserve">domingo,</w:t>
+      </w:r>
+      <w:r>
+        <w:t xml:space="preserve"> </w:t>
+      </w:r>
+      <w:r>
+        <w:t xml:space="preserve">4</w:t>
       </w:r>
       <w:r>
         <w:t xml:space="preserve"> </w:t>
@@ -161,73 +161,517 @@
         <w:pStyle w:val="Abstract"/>
       </w:pPr>
       <w:r>
+        <w:t xml:space="preserve">Nullam</w:t>
+      </w:r>
+      <w:r>
+        <w:t xml:space="preserve"> </w:t>
+      </w:r>
+      <w:r>
+        <w:t xml:space="preserve">dapibus</w:t>
+      </w:r>
+      <w:r>
+        <w:t xml:space="preserve"> </w:t>
+      </w:r>
+      <w:r>
+        <w:t xml:space="preserve">cursus</w:t>
+      </w:r>
+      <w:r>
+        <w:t xml:space="preserve"> </w:t>
+      </w:r>
+      <w:r>
+        <w:t xml:space="preserve">dolor</w:t>
+      </w:r>
+      <w:r>
+        <w:t xml:space="preserve"> </w:t>
+      </w:r>
+      <w:r>
+        <w:t xml:space="preserve">sit</w:t>
+      </w:r>
+      <w:r>
+        <w:t xml:space="preserve"> </w:t>
+      </w:r>
+      <w:r>
+        <w:t xml:space="preserve">amet</w:t>
+      </w:r>
+      <w:r>
+        <w:t xml:space="preserve"> </w:t>
+      </w:r>
+      <w:r>
+        <w:t xml:space="preserve">consequat.</w:t>
+      </w:r>
+      <w:r>
+        <w:t xml:space="preserve"> </w:t>
+      </w:r>
+      <w:r>
+        <w:t xml:space="preserve">Nulla</w:t>
+      </w:r>
+      <w:r>
+        <w:t xml:space="preserve"> </w:t>
+      </w:r>
+      <w:r>
+        <w:t xml:space="preserve">facilisi.</w:t>
+      </w:r>
+      <w:r>
+        <w:t xml:space="preserve"> </w:t>
+      </w:r>
+      <w:r>
+        <w:t xml:space="preserve">Curabitur</w:t>
+      </w:r>
+      <w:r>
+        <w:t xml:space="preserve"> </w:t>
+      </w:r>
+      <w:r>
+        <w:t xml:space="preserve">vel</w:t>
+      </w:r>
+      <w:r>
+        <w:t xml:space="preserve"> </w:t>
+      </w:r>
+      <w:r>
+        <w:t xml:space="preserve">nulla</w:t>
+      </w:r>
+      <w:r>
+        <w:t xml:space="preserve"> </w:t>
+      </w:r>
+      <w:r>
+        <w:t xml:space="preserve">non</w:t>
+      </w:r>
+      <w:r>
+        <w:t xml:space="preserve"> </w:t>
+      </w:r>
+      <w:r>
+        <w:t xml:space="preserve">magna</w:t>
+      </w:r>
+      <w:r>
+        <w:t xml:space="preserve"> </w:t>
+      </w:r>
+      <w:r>
+        <w:t xml:space="preserve">lacinia</w:t>
+      </w:r>
+      <w:r>
+        <w:t xml:space="preserve"> </w:t>
+      </w:r>
+      <w:r>
+        <w:t xml:space="preserve">tincidunt.</w:t>
+      </w:r>
+      <w:r>
+        <w:t xml:space="preserve"> </w:t>
+      </w:r>
+      <w:r>
+        <w:t xml:space="preserve">Duis</w:t>
+      </w:r>
+      <w:r>
+        <w:t xml:space="preserve"> </w:t>
+      </w:r>
+      <w:r>
+        <w:t xml:space="preserve">porttitor</w:t>
+      </w:r>
+      <w:r>
+        <w:t xml:space="preserve"> </w:t>
+      </w:r>
+      <w:r>
+        <w:t xml:space="preserve">quam</w:t>
+      </w:r>
+      <w:r>
+        <w:t xml:space="preserve"> </w:t>
+      </w:r>
+      <w:r>
+        <w:t xml:space="preserve">leo,</w:t>
+      </w:r>
+      <w:r>
+        <w:t xml:space="preserve"> </w:t>
+      </w:r>
+      <w:r>
+        <w:t xml:space="preserve">et</w:t>
+      </w:r>
+      <w:r>
+        <w:t xml:space="preserve"> </w:t>
+      </w:r>
+      <w:r>
+        <w:t xml:space="preserve">blandit</w:t>
+      </w:r>
+      <w:r>
+        <w:t xml:space="preserve"> </w:t>
+      </w:r>
+      <w:r>
+        <w:t xml:space="preserve">velit</w:t>
+      </w:r>
+      <w:r>
+        <w:t xml:space="preserve"> </w:t>
+      </w:r>
+      <w:r>
+        <w:t xml:space="preserve">efficitur</w:t>
+      </w:r>
+      <w:r>
+        <w:t xml:space="preserve"> </w:t>
+      </w:r>
+      <w:r>
+        <w:t xml:space="preserve">ut.</w:t>
+      </w:r>
+      <w:r>
+        <w:t xml:space="preserve"> </w:t>
+      </w:r>
+      <w:r>
+        <w:t xml:space="preserve">Etiam</w:t>
+      </w:r>
+      <w:r>
+        <w:t xml:space="preserve"> </w:t>
+      </w:r>
+      <w:r>
+        <w:t xml:space="preserve">auctor</w:t>
+      </w:r>
+      <w:r>
+        <w:t xml:space="preserve"> </w:t>
+      </w:r>
+      <w:r>
+        <w:t xml:space="preserve">tincidunt</w:t>
+      </w:r>
+      <w:r>
+        <w:t xml:space="preserve"> </w:t>
+      </w:r>
+      <w:r>
+        <w:t xml:space="preserve">porttitor.</w:t>
+      </w:r>
+      <w:r>
+        <w:t xml:space="preserve"> </w:t>
+      </w:r>
+      <w:r>
+        <w:t xml:space="preserve">Phasellus</w:t>
+      </w:r>
+      <w:r>
+        <w:t xml:space="preserve"> </w:t>
+      </w:r>
+      <w:r>
+        <w:t xml:space="preserve">sed</w:t>
+      </w:r>
+      <w:r>
+        <w:t xml:space="preserve"> </w:t>
+      </w:r>
+      <w:r>
+        <w:t xml:space="preserve">accumsan</w:t>
+      </w:r>
+      <w:r>
+        <w:t xml:space="preserve"> </w:t>
+      </w:r>
+      <w:r>
+        <w:t xml:space="preserve">mi.</w:t>
+      </w:r>
+      <w:r>
+        <w:t xml:space="preserve"> </w:t>
+      </w:r>
+      <w:r>
+        <w:t xml:space="preserve">Fusce</w:t>
+      </w:r>
+      <w:r>
+        <w:t xml:space="preserve"> </w:t>
+      </w:r>
+      <w:r>
+        <w:t xml:space="preserve">ut</w:t>
+      </w:r>
+      <w:r>
+        <w:t xml:space="preserve"> </w:t>
+      </w:r>
+      <w:r>
+        <w:t xml:space="preserve">erat</w:t>
+      </w:r>
+      <w:r>
+        <w:t xml:space="preserve"> </w:t>
+      </w:r>
+      <w:r>
+        <w:t xml:space="preserve">dui.</w:t>
+      </w:r>
+      <w:r>
+        <w:t xml:space="preserve"> </w:t>
+      </w:r>
+      <w:r>
+        <w:t xml:space="preserve">Suspendisse</w:t>
+      </w:r>
+      <w:r>
+        <w:t xml:space="preserve"> </w:t>
+      </w:r>
+      <w:r>
+        <w:t xml:space="preserve">eu</w:t>
+      </w:r>
+      <w:r>
+        <w:t xml:space="preserve"> </w:t>
+      </w:r>
+      <w:r>
+        <w:t xml:space="preserve">augue</w:t>
+      </w:r>
+      <w:r>
+        <w:t xml:space="preserve"> </w:t>
+      </w:r>
+      <w:r>
+        <w:t xml:space="preserve">eget</w:t>
+      </w:r>
+      <w:r>
+        <w:t xml:space="preserve"> </w:t>
+      </w:r>
+      <w:r>
+        <w:t xml:space="preserve">turpis</w:t>
+      </w:r>
+      <w:r>
+        <w:t xml:space="preserve"> </w:t>
+      </w:r>
+      <w:r>
+        <w:t xml:space="preserve">condimentum</w:t>
+      </w:r>
+      <w:r>
+        <w:t xml:space="preserve"> </w:t>
+      </w:r>
+      <w:r>
+        <w:t xml:space="preserve">finibus</w:t>
+      </w:r>
+      <w:r>
+        <w:t xml:space="preserve"> </w:t>
+      </w:r>
+      <w:r>
+        <w:t xml:space="preserve">eu</w:t>
+      </w:r>
+      <w:r>
+        <w:t xml:space="preserve"> </w:t>
+      </w:r>
+      <w:r>
+        <w:t xml:space="preserve">non</w:t>
+      </w:r>
+      <w:r>
+        <w:t xml:space="preserve"> </w:t>
+      </w:r>
+      <w:r>
+        <w:t xml:space="preserve">lorem.</w:t>
+      </w:r>
+      <w:r>
+        <w:t xml:space="preserve"> </w:t>
+      </w:r>
+      <w:r>
+        <w:t xml:space="preserve">Donec</w:t>
+      </w:r>
+      <w:r>
+        <w:t xml:space="preserve"> </w:t>
+      </w:r>
+      <w:r>
+        <w:t xml:space="preserve">finibus</w:t>
+      </w:r>
+      <w:r>
+        <w:t xml:space="preserve"> </w:t>
+      </w:r>
+      <w:r>
+        <w:t xml:space="preserve">eros</w:t>
+      </w:r>
+      <w:r>
+        <w:t xml:space="preserve"> </w:t>
+      </w:r>
+      <w:r>
+        <w:t xml:space="preserve">eu</w:t>
+      </w:r>
+      <w:r>
+        <w:t xml:space="preserve"> </w:t>
+      </w:r>
+      <w:r>
+        <w:t xml:space="preserve">ante</w:t>
+      </w:r>
+      <w:r>
+        <w:t xml:space="preserve"> </w:t>
+      </w:r>
+      <w:r>
+        <w:t xml:space="preserve">condimentum,</w:t>
+      </w:r>
+      <w:r>
+        <w:t xml:space="preserve"> </w:t>
+      </w:r>
+      <w:r>
+        <w:t xml:space="preserve">sed</w:t>
+      </w:r>
+      <w:r>
+        <w:t xml:space="preserve"> </w:t>
+      </w:r>
+      <w:r>
+        <w:t xml:space="preserve">pharetra</w:t>
+      </w:r>
+      <w:r>
+        <w:t xml:space="preserve"> </w:t>
+      </w:r>
+      <w:r>
+        <w:t xml:space="preserve">sapien</w:t>
+      </w:r>
+      <w:r>
+        <w:t xml:space="preserve"> </w:t>
+      </w:r>
+      <w:r>
+        <w:t xml:space="preserve">sagittis.</w:t>
+      </w:r>
+      <w:r>
+        <w:t xml:space="preserve"> </w:t>
+      </w:r>
+      <w:r>
+        <w:t xml:space="preserve">Phasellus</w:t>
+      </w:r>
+      <w:r>
+        <w:t xml:space="preserve"> </w:t>
+      </w:r>
+      <w:r>
+        <w:t xml:space="preserve">non</w:t>
+      </w:r>
+      <w:r>
+        <w:t xml:space="preserve"> </w:t>
+      </w:r>
+      <w:r>
+        <w:t xml:space="preserve">dolor</w:t>
+      </w:r>
+      <w:r>
+        <w:t xml:space="preserve"> </w:t>
+      </w:r>
+      <w:r>
+        <w:t xml:space="preserve">ac</w:t>
+      </w:r>
+      <w:r>
+        <w:t xml:space="preserve"> </w:t>
+      </w:r>
+      <w:r>
+        <w:t xml:space="preserve">ante</w:t>
+      </w:r>
+      <w:r>
+        <w:t xml:space="preserve"> </w:t>
+      </w:r>
+      <w:r>
+        <w:t xml:space="preserve">mollis</w:t>
+      </w:r>
+      <w:r>
+        <w:t xml:space="preserve"> </w:t>
+      </w:r>
+      <w:r>
+        <w:t xml:space="preserve">auctor</w:t>
+      </w:r>
+      <w:r>
+        <w:t xml:space="preserve"> </w:t>
+      </w:r>
+      <w:r>
+        <w:t xml:space="preserve">nec</w:t>
+      </w:r>
+      <w:r>
+        <w:t xml:space="preserve"> </w:t>
+      </w:r>
+      <w:r>
+        <w:t xml:space="preserve">et</w:t>
+      </w:r>
+      <w:r>
+        <w:t xml:space="preserve"> </w:t>
+      </w:r>
+      <w:r>
+        <w:t xml:space="preserve">sapien.</w:t>
+      </w:r>
+      <w:r>
+        <w:t xml:space="preserve"> </w:t>
+      </w:r>
+      <w:r>
+        <w:t xml:space="preserve">Pellentesque</w:t>
+      </w:r>
+      <w:r>
+        <w:t xml:space="preserve"> </w:t>
+      </w:r>
+      <w:r>
+        <w:t xml:space="preserve">vulputate</w:t>
+      </w:r>
+      <w:r>
+        <w:t xml:space="preserve"> </w:t>
+      </w:r>
+      <w:r>
+        <w:t xml:space="preserve">at</w:t>
+      </w:r>
+      <w:r>
+        <w:t xml:space="preserve"> </w:t>
+      </w:r>
+      <w:r>
+        <w:t xml:space="preserve">nisi</w:t>
+      </w:r>
+      <w:r>
+        <w:t xml:space="preserve"> </w:t>
+      </w:r>
+      <w:r>
+        <w:t xml:space="preserve">eu</w:t>
+      </w:r>
+      <w:r>
+        <w:t xml:space="preserve"> </w:t>
+      </w:r>
+      <w:r>
+        <w:t xml:space="preserve">tincidunt.</w:t>
+      </w:r>
+      <w:r>
+        <w:t xml:space="preserve"> </w:t>
+      </w:r>
+      <w:r>
         <w:t xml:space="preserve">Vestibulum</w:t>
       </w:r>
       <w:r>
         <w:t xml:space="preserve"> </w:t>
       </w:r>
       <w:r>
-        <w:t xml:space="preserve">ultrices,</w:t>
-      </w:r>
-      <w:r>
-        <w:t xml:space="preserve"> </w:t>
-      </w:r>
-      <w:r>
-        <w:t xml:space="preserve">tortor</w:t>
-      </w:r>
-      <w:r>
-        <w:t xml:space="preserve"> </w:t>
-      </w:r>
-      <w:r>
         <w:t xml:space="preserve">at</w:t>
       </w:r>
       <w:r>
         <w:t xml:space="preserve"> </w:t>
       </w:r>
       <w:r>
-        <w:t xml:space="preserve">mattis</w:t>
-      </w:r>
-      <w:r>
-        <w:t xml:space="preserve"> </w:t>
-      </w:r>
-      <w:r>
-        <w:t xml:space="preserve">porta,</w:t>
-      </w:r>
-      <w:r>
-        <w:t xml:space="preserve"> </w:t>
-      </w:r>
-      <w:r>
-        <w:t xml:space="preserve">odio</w:t>
-      </w:r>
-      <w:r>
-        <w:t xml:space="preserve"> </w:t>
-      </w:r>
-      <w:r>
-        <w:t xml:space="preserve">nisi</w:t>
-      </w:r>
-      <w:r>
-        <w:t xml:space="preserve"> </w:t>
-      </w:r>
-      <w:r>
-        <w:t xml:space="preserve">rutrum</w:t>
-      </w:r>
-      <w:r>
-        <w:t xml:space="preserve"> </w:t>
-      </w:r>
-      <w:r>
-        <w:t xml:space="preserve">nulla,</w:t>
-      </w:r>
-      <w:r>
-        <w:t xml:space="preserve"> </w:t>
-      </w:r>
-      <w:r>
-        <w:t xml:space="preserve">sit</w:t>
-      </w:r>
-      <w:r>
-        <w:t xml:space="preserve"> </w:t>
-      </w:r>
-      <w:r>
-        <w:t xml:space="preserve">amet</w:t>
+        <w:t xml:space="preserve">dolor</w:t>
+      </w:r>
+      <w:r>
+        <w:t xml:space="preserve"> </w:t>
+      </w:r>
+      <w:r>
+        <w:t xml:space="preserve">aliquam,</w:t>
+      </w:r>
+      <w:r>
+        <w:t xml:space="preserve"> </w:t>
+      </w:r>
+      <w:r>
+        <w:t xml:space="preserve">hendrerit</w:t>
+      </w:r>
+      <w:r>
+        <w:t xml:space="preserve"> </w:t>
+      </w:r>
+      <w:r>
+        <w:t xml:space="preserve">purus</w:t>
+      </w:r>
+      <w:r>
+        <w:t xml:space="preserve"> </w:t>
+      </w:r>
+      <w:r>
+        <w:t xml:space="preserve">eu,</w:t>
+      </w:r>
+      <w:r>
+        <w:t xml:space="preserve"> </w:t>
+      </w:r>
+      <w:r>
+        <w:t xml:space="preserve">eleifend</w:t>
+      </w:r>
+      <w:r>
+        <w:t xml:space="preserve"> </w:t>
+      </w:r>
+      <w:r>
+        <w:t xml:space="preserve">massa.</w:t>
+      </w:r>
+      <w:r>
+        <w:t xml:space="preserve"> </w:t>
+      </w:r>
+      <w:r>
+        <w:t xml:space="preserve">Morbi</w:t>
+      </w:r>
+      <w:r>
+        <w:t xml:space="preserve"> </w:t>
+      </w:r>
+      <w:r>
+        <w:t xml:space="preserve">consectetur</w:t>
+      </w:r>
+      <w:r>
+        <w:t xml:space="preserve"> </w:t>
+      </w:r>
+      <w:r>
+        <w:t xml:space="preserve">eros</w:t>
+      </w:r>
+      <w:r>
+        <w:t xml:space="preserve"> </w:t>
+      </w:r>
+      <w:r>
+        <w:t xml:space="preserve">id</w:t>
       </w:r>
       <w:r>
         <w:t xml:space="preserve"> </w:t>
@@ -239,25 +683,7 @@
         <w:t xml:space="preserve"> </w:t>
       </w:r>
       <w:r>
-        <w:t xml:space="preserve">eros</w:t>
-      </w:r>
-      <w:r>
-        <w:t xml:space="preserve"> </w:t>
-      </w:r>
-      <w:r>
-        <w:t xml:space="preserve">quam</w:t>
-      </w:r>
-      <w:r>
-        <w:t xml:space="preserve"> </w:t>
-      </w:r>
-      <w:r>
-        <w:t xml:space="preserve">facilisis</w:t>
-      </w:r>
-      <w:r>
-        <w:t xml:space="preserve"> </w:t>
-      </w:r>
-      <w:r>
-        <w:t xml:space="preserve">tellus.</w:t>
+        <w:t xml:space="preserve">gravida.</w:t>
       </w:r>
       <w:r>
         <w:t xml:space="preserve"> </w:t>
@@ -269,223 +695,13 @@
         <w:t xml:space="preserve"> </w:t>
       </w:r>
       <w:r>
-        <w:t xml:space="preserve">eleifend</w:t>
-      </w:r>
-      <w:r>
-        <w:t xml:space="preserve"> </w:t>
-      </w:r>
-      <w:r>
-        <w:t xml:space="preserve">lectus</w:t>
-      </w:r>
-      <w:r>
-        <w:t xml:space="preserve"> </w:t>
-      </w:r>
-      <w:r>
-        <w:t xml:space="preserve">in</w:t>
-      </w:r>
-      <w:r>
-        <w:t xml:space="preserve"> </w:t>
-      </w:r>
-      <w:r>
-        <w:t xml:space="preserve">elementum</w:t>
-      </w:r>
-      <w:r>
-        <w:t xml:space="preserve"> </w:t>
-      </w:r>
-      <w:r>
-        <w:t xml:space="preserve">lacinia.</w:t>
-      </w:r>
-      <w:r>
-        <w:t xml:space="preserve"> </w:t>
-      </w:r>
-      <w:r>
-        <w:t xml:space="preserve">Nam</w:t>
-      </w:r>
-      <w:r>
-        <w:t xml:space="preserve"> </w:t>
-      </w:r>
-      <w:r>
-        <w:t xml:space="preserve">auctor</w:t>
-      </w:r>
-      <w:r>
-        <w:t xml:space="preserve"> </w:t>
-      </w:r>
-      <w:r>
-        <w:t xml:space="preserve">nunc</w:t>
-      </w:r>
-      <w:r>
-        <w:t xml:space="preserve"> </w:t>
-      </w:r>
-      <w:r>
-        <w:t xml:space="preserve">in</w:t>
-      </w:r>
-      <w:r>
-        <w:t xml:space="preserve"> </w:t>
-      </w:r>
-      <w:r>
-        <w:t xml:space="preserve">massa</w:t>
-      </w:r>
-      <w:r>
-        <w:t xml:space="preserve"> </w:t>
-      </w:r>
-      <w:r>
-        <w:t xml:space="preserve">ullamcorper,</w:t>
-      </w:r>
-      <w:r>
-        <w:t xml:space="preserve"> </w:t>
-      </w:r>
-      <w:r>
-        <w:t xml:space="preserve">sit</w:t>
-      </w:r>
-      <w:r>
-        <w:t xml:space="preserve"> </w:t>
-      </w:r>
-      <w:r>
-        <w:t xml:space="preserve">amet</w:t>
-      </w:r>
-      <w:r>
-        <w:t xml:space="preserve"> </w:t>
-      </w:r>
-      <w:r>
-        <w:t xml:space="preserve">auctor</w:t>
-      </w:r>
-      <w:r>
-        <w:t xml:space="preserve"> </w:t>
-      </w:r>
-      <w:r>
-        <w:t xml:space="preserve">ante</w:t>
-      </w:r>
-      <w:r>
-        <w:t xml:space="preserve"> </w:t>
-      </w:r>
-      <w:r>
-        <w:t xml:space="preserve">accumsan.</w:t>
-      </w:r>
-      <w:r>
-        <w:t xml:space="preserve"> </w:t>
-      </w:r>
-      <w:r>
-        <w:t xml:space="preserve">Nam</w:t>
-      </w:r>
-      <w:r>
-        <w:t xml:space="preserve"> </w:t>
-      </w:r>
-      <w:r>
         <w:t xml:space="preserve">ut</w:t>
       </w:r>
       <w:r>
         <w:t xml:space="preserve"> </w:t>
       </w:r>
       <w:r>
-        <w:t xml:space="preserve">varius</w:t>
-      </w:r>
-      <w:r>
-        <w:t xml:space="preserve"> </w:t>
-      </w:r>
-      <w:r>
-        <w:t xml:space="preserve">metus.</w:t>
-      </w:r>
-      <w:r>
-        <w:t xml:space="preserve"> </w:t>
-      </w:r>
-      <w:r>
-        <w:t xml:space="preserve">Curabitur</w:t>
-      </w:r>
-      <w:r>
-        <w:t xml:space="preserve"> </w:t>
-      </w:r>
-      <w:r>
-        <w:t xml:space="preserve">eget</w:t>
-      </w:r>
-      <w:r>
-        <w:t xml:space="preserve"> </w:t>
-      </w:r>
-      <w:r>
-        <w:t xml:space="preserve">tristique</w:t>
-      </w:r>
-      <w:r>
-        <w:t xml:space="preserve"> </w:t>
-      </w:r>
-      <w:r>
-        <w:t xml:space="preserve">leo.</w:t>
-      </w:r>
-      <w:r>
-        <w:t xml:space="preserve"> </w:t>
-      </w:r>
-      <w:r>
-        <w:t xml:space="preserve">Cras</w:t>
-      </w:r>
-      <w:r>
-        <w:t xml:space="preserve"> </w:t>
-      </w:r>
-      <w:r>
-        <w:t xml:space="preserve">finibus</w:t>
-      </w:r>
-      <w:r>
-        <w:t xml:space="preserve"> </w:t>
-      </w:r>
-      <w:r>
-        <w:t xml:space="preserve">euismod</w:t>
-      </w:r>
-      <w:r>
-        <w:t xml:space="preserve"> </w:t>
-      </w:r>
-      <w:r>
-        <w:t xml:space="preserve">erat</w:t>
-      </w:r>
-      <w:r>
-        <w:t xml:space="preserve"> </w:t>
-      </w:r>
-      <w:r>
-        <w:t xml:space="preserve">eget</w:t>
-      </w:r>
-      <w:r>
-        <w:t xml:space="preserve"> </w:t>
-      </w:r>
-      <w:r>
-        <w:t xml:space="preserve">elementum.</w:t>
-      </w:r>
-      <w:r>
-        <w:t xml:space="preserve"> </w:t>
-      </w:r>
-      <w:r>
-        <w:t xml:space="preserve">Integer</w:t>
-      </w:r>
-      <w:r>
-        <w:t xml:space="preserve"> </w:t>
-      </w:r>
-      <w:r>
-        <w:t xml:space="preserve">vel</w:t>
-      </w:r>
-      <w:r>
-        <w:t xml:space="preserve"> </w:t>
-      </w:r>
-      <w:r>
-        <w:t xml:space="preserve">placerat</w:t>
-      </w:r>
-      <w:r>
-        <w:t xml:space="preserve"> </w:t>
-      </w:r>
-      <w:r>
-        <w:t xml:space="preserve">ex.</w:t>
-      </w:r>
-      <w:r>
-        <w:t xml:space="preserve"> </w:t>
-      </w:r>
-      <w:r>
-        <w:t xml:space="preserve">Ut</w:t>
-      </w:r>
-      <w:r>
-        <w:t xml:space="preserve"> </w:t>
-      </w:r>
-      <w:r>
-        <w:t xml:space="preserve">id</w:t>
-      </w:r>
-      <w:r>
-        <w:t xml:space="preserve"> </w:t>
-      </w:r>
-      <w:r>
-        <w:t xml:space="preserve">eros</w:t>
+        <w:t xml:space="preserve">enim</w:t>
       </w:r>
       <w:r>
         <w:t xml:space="preserve"> </w:t>
@@ -497,7 +713,13 @@
         <w:t xml:space="preserve"> </w:t>
       </w:r>
       <w:r>
-        <w:t xml:space="preserve">lectus</w:t>
+        <w:t xml:space="preserve">orci</w:t>
+      </w:r>
+      <w:r>
+        <w:t xml:space="preserve"> </w:t>
+      </w:r>
+      <w:r>
+        <w:t xml:space="preserve">hendrerit</w:t>
       </w:r>
       <w:r>
         <w:t xml:space="preserve"> </w:t>
@@ -509,25 +731,19 @@
         <w:t xml:space="preserve"> </w:t>
       </w:r>
       <w:r>
-        <w:t xml:space="preserve">venenatis</w:t>
-      </w:r>
-      <w:r>
-        <w:t xml:space="preserve"> </w:t>
-      </w:r>
-      <w:r>
-        <w:t xml:space="preserve">hendrerit</w:t>
-      </w:r>
-      <w:r>
-        <w:t xml:space="preserve"> </w:t>
-      </w:r>
-      <w:r>
-        <w:t xml:space="preserve">vel</w:t>
-      </w:r>
-      <w:r>
-        <w:t xml:space="preserve"> </w:t>
-      </w:r>
-      <w:r>
-        <w:t xml:space="preserve">ante.</w:t>
+        <w:t xml:space="preserve">sed</w:t>
+      </w:r>
+      <w:r>
+        <w:t xml:space="preserve"> </w:t>
+      </w:r>
+      <w:r>
+        <w:t xml:space="preserve">vitae</w:t>
+      </w:r>
+      <w:r>
+        <w:t xml:space="preserve"> </w:t>
+      </w:r>
+      <w:r>
+        <w:t xml:space="preserve">enim.</w:t>
       </w:r>
     </w:p>
     <w:p>

</xml_diff>

<commit_message>
Ya está accesible el sitio gob.mx
</commit_message>
<xml_diff>
--- a/_site/posts/2025-04-24-paper-typst/articulo-pizza.docx
+++ b/_site/posts/2025-04-24-paper-typst/articulo-pizza.docx
@@ -7,7 +7,43 @@
         <w:pStyle w:val="Title"/>
       </w:pPr>
       <w:r>
-        <w:t xml:space="preserve">La Mejor Masa de Pizza para Marcelo</w:t>
+        <w:t xml:space="preserve">La</w:t>
+      </w:r>
+      <w:r>
+        <w:t xml:space="preserve"> </w:t>
+      </w:r>
+      <w:r>
+        <w:t xml:space="preserve">Mejor</w:t>
+      </w:r>
+      <w:r>
+        <w:t xml:space="preserve"> </w:t>
+      </w:r>
+      <w:r>
+        <w:t xml:space="preserve">Masa</w:t>
+      </w:r>
+      <w:r>
+        <w:t xml:space="preserve"> </w:t>
+      </w:r>
+      <w:r>
+        <w:t xml:space="preserve">de</w:t>
+      </w:r>
+      <w:r>
+        <w:t xml:space="preserve"> </w:t>
+      </w:r>
+      <w:r>
+        <w:t xml:space="preserve">Pizza</w:t>
+      </w:r>
+      <w:r>
+        <w:t xml:space="preserve"> </w:t>
+      </w:r>
+      <w:r>
+        <w:t xml:space="preserve">para</w:t>
+      </w:r>
+      <w:r>
+        <w:t xml:space="preserve"> </w:t>
+      </w:r>
+      <w:r>
+        <w:t xml:space="preserve">Marcelo</w:t>
       </w:r>
     </w:p>
     <w:p>
@@ -15,7 +51,49 @@
         <w:pStyle w:val="Subtitle"/>
       </w:pPr>
       <w:r>
-        <w:t xml:space="preserve">Uso de Quarto + Typst para reportes científicos</w:t>
+        <w:t xml:space="preserve">Uso</w:t>
+      </w:r>
+      <w:r>
+        <w:t xml:space="preserve"> </w:t>
+      </w:r>
+      <w:r>
+        <w:t xml:space="preserve">de</w:t>
+      </w:r>
+      <w:r>
+        <w:t xml:space="preserve"> </w:t>
+      </w:r>
+      <w:r>
+        <w:t xml:space="preserve">Quarto</w:t>
+      </w:r>
+      <w:r>
+        <w:t xml:space="preserve"> </w:t>
+      </w:r>
+      <w:r>
+        <w:t xml:space="preserve">+</w:t>
+      </w:r>
+      <w:r>
+        <w:t xml:space="preserve"> </w:t>
+      </w:r>
+      <w:r>
+        <w:t xml:space="preserve">Typst</w:t>
+      </w:r>
+      <w:r>
+        <w:t xml:space="preserve"> </w:t>
+      </w:r>
+      <w:r>
+        <w:t xml:space="preserve">para</w:t>
+      </w:r>
+      <w:r>
+        <w:t xml:space="preserve"> </w:t>
+      </w:r>
+      <w:r>
+        <w:t xml:space="preserve">reportes</w:t>
+      </w:r>
+      <w:r>
+        <w:t xml:space="preserve"> </w:t>
+      </w:r>
+      <w:r>
+        <w:t xml:space="preserve">científicos</w:t>
       </w:r>
     </w:p>
     <w:p>
@@ -23,7 +101,13 @@
         <w:pStyle w:val="Author"/>
       </w:pPr>
       <w:r>
-        <w:t xml:space="preserve">Miguel Equihua</w:t>
+        <w:t xml:space="preserve">Miguel</w:t>
+      </w:r>
+      <w:r>
+        <w:t xml:space="preserve"> </w:t>
+      </w:r>
+      <w:r>
+        <w:t xml:space="preserve">Equihua</w:t>
       </w:r>
     </w:p>
     <w:p>
@@ -31,7 +115,37 @@
         <w:pStyle w:val="Date"/>
       </w:pPr>
       <w:r>
-        <w:t xml:space="preserve">lunes, 5 de mayo de 2025</w:t>
+        <w:t xml:space="preserve">miércoles,</w:t>
+      </w:r>
+      <w:r>
+        <w:t xml:space="preserve"> </w:t>
+      </w:r>
+      <w:r>
+        <w:t xml:space="preserve">7</w:t>
+      </w:r>
+      <w:r>
+        <w:t xml:space="preserve"> </w:t>
+      </w:r>
+      <w:r>
+        <w:t xml:space="preserve">de</w:t>
+      </w:r>
+      <w:r>
+        <w:t xml:space="preserve"> </w:t>
+      </w:r>
+      <w:r>
+        <w:t xml:space="preserve">mayo</w:t>
+      </w:r>
+      <w:r>
+        <w:t xml:space="preserve"> </w:t>
+      </w:r>
+      <w:r>
+        <w:t xml:space="preserve">de</w:t>
+      </w:r>
+      <w:r>
+        <w:t xml:space="preserve"> </w:t>
+      </w:r>
+      <w:r>
+        <w:t xml:space="preserve">2025</w:t>
       </w:r>
     </w:p>
     <w:p>
@@ -47,7 +161,673 @@
         <w:pStyle w:val="Abstract"/>
       </w:pPr>
       <w:r>
-        <w:t xml:space="preserve">Lorem ipsum dolor sit amet, consectetur adipiscing elit. Duis sagittis posuere ligula sit amet lacinia. Duis dignissim pellentesque magna, rhoncus congue sapien finibus mollis. Ut eu sem laoreet, vehicula ipsum in, convallis erat. Vestibulum magna sem, blandit pulvinar augue sit amet, auctor malesuada sapien. Nullam faucibus leo eget eros hendrerit, non laoreet ipsum lacinia. Curabitur cursus diam elit, non tempus ante volutpat a. Quisque hendrerit blandit purus non fringilla. Integer sit amet elit viverra ante dapibus semper. Vestibulum viverra rutrum enim, at luctus enim posuere eu. Orci varius natoque penatibus et magnis dis parturient montes, nascetur ridiculus mus.</w:t>
+        <w:t xml:space="preserve">Etiam</w:t>
+      </w:r>
+      <w:r>
+        <w:t xml:space="preserve"> </w:t>
+      </w:r>
+      <w:r>
+        <w:t xml:space="preserve">maximus</w:t>
+      </w:r>
+      <w:r>
+        <w:t xml:space="preserve"> </w:t>
+      </w:r>
+      <w:r>
+        <w:t xml:space="preserve">accumsan</w:t>
+      </w:r>
+      <w:r>
+        <w:t xml:space="preserve"> </w:t>
+      </w:r>
+      <w:r>
+        <w:t xml:space="preserve">gravida.</w:t>
+      </w:r>
+      <w:r>
+        <w:t xml:space="preserve"> </w:t>
+      </w:r>
+      <w:r>
+        <w:t xml:space="preserve">Maecenas</w:t>
+      </w:r>
+      <w:r>
+        <w:t xml:space="preserve"> </w:t>
+      </w:r>
+      <w:r>
+        <w:t xml:space="preserve">at</w:t>
+      </w:r>
+      <w:r>
+        <w:t xml:space="preserve"> </w:t>
+      </w:r>
+      <w:r>
+        <w:t xml:space="preserve">nunc</w:t>
+      </w:r>
+      <w:r>
+        <w:t xml:space="preserve"> </w:t>
+      </w:r>
+      <w:r>
+        <w:t xml:space="preserve">dignissim,</w:t>
+      </w:r>
+      <w:r>
+        <w:t xml:space="preserve"> </w:t>
+      </w:r>
+      <w:r>
+        <w:t xml:space="preserve">euismod</w:t>
+      </w:r>
+      <w:r>
+        <w:t xml:space="preserve"> </w:t>
+      </w:r>
+      <w:r>
+        <w:t xml:space="preserve">enim</w:t>
+      </w:r>
+      <w:r>
+        <w:t xml:space="preserve"> </w:t>
+      </w:r>
+      <w:r>
+        <w:t xml:space="preserve">ac,</w:t>
+      </w:r>
+      <w:r>
+        <w:t xml:space="preserve"> </w:t>
+      </w:r>
+      <w:r>
+        <w:t xml:space="preserve">bibendum</w:t>
+      </w:r>
+      <w:r>
+        <w:t xml:space="preserve"> </w:t>
+      </w:r>
+      <w:r>
+        <w:t xml:space="preserve">ipsum.</w:t>
+      </w:r>
+      <w:r>
+        <w:t xml:space="preserve"> </w:t>
+      </w:r>
+      <w:r>
+        <w:t xml:space="preserve">Maecenas</w:t>
+      </w:r>
+      <w:r>
+        <w:t xml:space="preserve"> </w:t>
+      </w:r>
+      <w:r>
+        <w:t xml:space="preserve">vehicula</w:t>
+      </w:r>
+      <w:r>
+        <w:t xml:space="preserve"> </w:t>
+      </w:r>
+      <w:r>
+        <w:t xml:space="preserve">velit</w:t>
+      </w:r>
+      <w:r>
+        <w:t xml:space="preserve"> </w:t>
+      </w:r>
+      <w:r>
+        <w:t xml:space="preserve">in</w:t>
+      </w:r>
+      <w:r>
+        <w:t xml:space="preserve"> </w:t>
+      </w:r>
+      <w:r>
+        <w:t xml:space="preserve">nisl</w:t>
+      </w:r>
+      <w:r>
+        <w:t xml:space="preserve"> </w:t>
+      </w:r>
+      <w:r>
+        <w:t xml:space="preserve">aliquet</w:t>
+      </w:r>
+      <w:r>
+        <w:t xml:space="preserve"> </w:t>
+      </w:r>
+      <w:r>
+        <w:t xml:space="preserve">ultricies.</w:t>
+      </w:r>
+      <w:r>
+        <w:t xml:space="preserve"> </w:t>
+      </w:r>
+      <w:r>
+        <w:t xml:space="preserve">Nam</w:t>
+      </w:r>
+      <w:r>
+        <w:t xml:space="preserve"> </w:t>
+      </w:r>
+      <w:r>
+        <w:t xml:space="preserve">eget</w:t>
+      </w:r>
+      <w:r>
+        <w:t xml:space="preserve"> </w:t>
+      </w:r>
+      <w:r>
+        <w:t xml:space="preserve">massa</w:t>
+      </w:r>
+      <w:r>
+        <w:t xml:space="preserve"> </w:t>
+      </w:r>
+      <w:r>
+        <w:t xml:space="preserve">interdum,</w:t>
+      </w:r>
+      <w:r>
+        <w:t xml:space="preserve"> </w:t>
+      </w:r>
+      <w:r>
+        <w:t xml:space="preserve">maximus</w:t>
+      </w:r>
+      <w:r>
+        <w:t xml:space="preserve"> </w:t>
+      </w:r>
+      <w:r>
+        <w:t xml:space="preserve">arcu</w:t>
+      </w:r>
+      <w:r>
+        <w:t xml:space="preserve"> </w:t>
+      </w:r>
+      <w:r>
+        <w:t xml:space="preserve">vel,</w:t>
+      </w:r>
+      <w:r>
+        <w:t xml:space="preserve"> </w:t>
+      </w:r>
+      <w:r>
+        <w:t xml:space="preserve">pretium</w:t>
+      </w:r>
+      <w:r>
+        <w:t xml:space="preserve"> </w:t>
+      </w:r>
+      <w:r>
+        <w:t xml:space="preserve">erat.</w:t>
+      </w:r>
+      <w:r>
+        <w:t xml:space="preserve"> </w:t>
+      </w:r>
+      <w:r>
+        <w:t xml:space="preserve">Maecenas</w:t>
+      </w:r>
+      <w:r>
+        <w:t xml:space="preserve"> </w:t>
+      </w:r>
+      <w:r>
+        <w:t xml:space="preserve">sit</w:t>
+      </w:r>
+      <w:r>
+        <w:t xml:space="preserve"> </w:t>
+      </w:r>
+      <w:r>
+        <w:t xml:space="preserve">amet</w:t>
+      </w:r>
+      <w:r>
+        <w:t xml:space="preserve"> </w:t>
+      </w:r>
+      <w:r>
+        <w:t xml:space="preserve">tempor</w:t>
+      </w:r>
+      <w:r>
+        <w:t xml:space="preserve"> </w:t>
+      </w:r>
+      <w:r>
+        <w:t xml:space="preserve">purus,</w:t>
+      </w:r>
+      <w:r>
+        <w:t xml:space="preserve"> </w:t>
+      </w:r>
+      <w:r>
+        <w:t xml:space="preserve">vitae</w:t>
+      </w:r>
+      <w:r>
+        <w:t xml:space="preserve"> </w:t>
+      </w:r>
+      <w:r>
+        <w:t xml:space="preserve">aliquet</w:t>
+      </w:r>
+      <w:r>
+        <w:t xml:space="preserve"> </w:t>
+      </w:r>
+      <w:r>
+        <w:t xml:space="preserve">nunc.</w:t>
+      </w:r>
+      <w:r>
+        <w:t xml:space="preserve"> </w:t>
+      </w:r>
+      <w:r>
+        <w:t xml:space="preserve">Vivamus</w:t>
+      </w:r>
+      <w:r>
+        <w:t xml:space="preserve"> </w:t>
+      </w:r>
+      <w:r>
+        <w:t xml:space="preserve">cursus</w:t>
+      </w:r>
+      <w:r>
+        <w:t xml:space="preserve"> </w:t>
+      </w:r>
+      <w:r>
+        <w:t xml:space="preserve">urna</w:t>
+      </w:r>
+      <w:r>
+        <w:t xml:space="preserve"> </w:t>
+      </w:r>
+      <w:r>
+        <w:t xml:space="preserve">velit,</w:t>
+      </w:r>
+      <w:r>
+        <w:t xml:space="preserve"> </w:t>
+      </w:r>
+      <w:r>
+        <w:t xml:space="preserve">eleifend</w:t>
+      </w:r>
+      <w:r>
+        <w:t xml:space="preserve"> </w:t>
+      </w:r>
+      <w:r>
+        <w:t xml:space="preserve">dictum</w:t>
+      </w:r>
+      <w:r>
+        <w:t xml:space="preserve"> </w:t>
+      </w:r>
+      <w:r>
+        <w:t xml:space="preserve">magna</w:t>
+      </w:r>
+      <w:r>
+        <w:t xml:space="preserve"> </w:t>
+      </w:r>
+      <w:r>
+        <w:t xml:space="preserve">laoreet</w:t>
+      </w:r>
+      <w:r>
+        <w:t xml:space="preserve"> </w:t>
+      </w:r>
+      <w:r>
+        <w:t xml:space="preserve">ut.</w:t>
+      </w:r>
+      <w:r>
+        <w:t xml:space="preserve"> </w:t>
+      </w:r>
+      <w:r>
+        <w:t xml:space="preserve">Duis</w:t>
+      </w:r>
+      <w:r>
+        <w:t xml:space="preserve"> </w:t>
+      </w:r>
+      <w:r>
+        <w:t xml:space="preserve">eu</w:t>
+      </w:r>
+      <w:r>
+        <w:t xml:space="preserve"> </w:t>
+      </w:r>
+      <w:r>
+        <w:t xml:space="preserve">erat</w:t>
+      </w:r>
+      <w:r>
+        <w:t xml:space="preserve"> </w:t>
+      </w:r>
+      <w:r>
+        <w:t xml:space="preserve">mollis,</w:t>
+      </w:r>
+      <w:r>
+        <w:t xml:space="preserve"> </w:t>
+      </w:r>
+      <w:r>
+        <w:t xml:space="preserve">blandit</w:t>
+      </w:r>
+      <w:r>
+        <w:t xml:space="preserve"> </w:t>
+      </w:r>
+      <w:r>
+        <w:t xml:space="preserve">magna</w:t>
+      </w:r>
+      <w:r>
+        <w:t xml:space="preserve"> </w:t>
+      </w:r>
+      <w:r>
+        <w:t xml:space="preserve">id,</w:t>
+      </w:r>
+      <w:r>
+        <w:t xml:space="preserve"> </w:t>
+      </w:r>
+      <w:r>
+        <w:t xml:space="preserve">tincidunt</w:t>
+      </w:r>
+      <w:r>
+        <w:t xml:space="preserve"> </w:t>
+      </w:r>
+      <w:r>
+        <w:t xml:space="preserve">ipsum.</w:t>
+      </w:r>
+      <w:r>
+        <w:t xml:space="preserve"> </w:t>
+      </w:r>
+      <w:r>
+        <w:t xml:space="preserve">Integer</w:t>
+      </w:r>
+      <w:r>
+        <w:t xml:space="preserve"> </w:t>
+      </w:r>
+      <w:r>
+        <w:t xml:space="preserve">massa</w:t>
+      </w:r>
+      <w:r>
+        <w:t xml:space="preserve"> </w:t>
+      </w:r>
+      <w:r>
+        <w:t xml:space="preserve">nibh,</w:t>
+      </w:r>
+      <w:r>
+        <w:t xml:space="preserve"> </w:t>
+      </w:r>
+      <w:r>
+        <w:t xml:space="preserve">commodo</w:t>
+      </w:r>
+      <w:r>
+        <w:t xml:space="preserve"> </w:t>
+      </w:r>
+      <w:r>
+        <w:t xml:space="preserve">eu</w:t>
+      </w:r>
+      <w:r>
+        <w:t xml:space="preserve"> </w:t>
+      </w:r>
+      <w:r>
+        <w:t xml:space="preserve">ex</w:t>
+      </w:r>
+      <w:r>
+        <w:t xml:space="preserve"> </w:t>
+      </w:r>
+      <w:r>
+        <w:t xml:space="preserve">vel,</w:t>
+      </w:r>
+      <w:r>
+        <w:t xml:space="preserve"> </w:t>
+      </w:r>
+      <w:r>
+        <w:t xml:space="preserve">venenatis</w:t>
+      </w:r>
+      <w:r>
+        <w:t xml:space="preserve"> </w:t>
+      </w:r>
+      <w:r>
+        <w:t xml:space="preserve">efficitur</w:t>
+      </w:r>
+      <w:r>
+        <w:t xml:space="preserve"> </w:t>
+      </w:r>
+      <w:r>
+        <w:t xml:space="preserve">ligula.</w:t>
+      </w:r>
+      <w:r>
+        <w:t xml:space="preserve"> </w:t>
+      </w:r>
+      <w:r>
+        <w:t xml:space="preserve">Integer</w:t>
+      </w:r>
+      <w:r>
+        <w:t xml:space="preserve"> </w:t>
+      </w:r>
+      <w:r>
+        <w:t xml:space="preserve">convallis</w:t>
+      </w:r>
+      <w:r>
+        <w:t xml:space="preserve"> </w:t>
+      </w:r>
+      <w:r>
+        <w:t xml:space="preserve">lacus</w:t>
+      </w:r>
+      <w:r>
+        <w:t xml:space="preserve"> </w:t>
+      </w:r>
+      <w:r>
+        <w:t xml:space="preserve">elit,</w:t>
+      </w:r>
+      <w:r>
+        <w:t xml:space="preserve"> </w:t>
+      </w:r>
+      <w:r>
+        <w:t xml:space="preserve">maximus</w:t>
+      </w:r>
+      <w:r>
+        <w:t xml:space="preserve"> </w:t>
+      </w:r>
+      <w:r>
+        <w:t xml:space="preserve">eleifend</w:t>
+      </w:r>
+      <w:r>
+        <w:t xml:space="preserve"> </w:t>
+      </w:r>
+      <w:r>
+        <w:t xml:space="preserve">lacus</w:t>
+      </w:r>
+      <w:r>
+        <w:t xml:space="preserve"> </w:t>
+      </w:r>
+      <w:r>
+        <w:t xml:space="preserve">ornare</w:t>
+      </w:r>
+      <w:r>
+        <w:t xml:space="preserve"> </w:t>
+      </w:r>
+      <w:r>
+        <w:t xml:space="preserve">ac.</w:t>
+      </w:r>
+      <w:r>
+        <w:t xml:space="preserve"> </w:t>
+      </w:r>
+      <w:r>
+        <w:t xml:space="preserve">Vestibulum</w:t>
+      </w:r>
+      <w:r>
+        <w:t xml:space="preserve"> </w:t>
+      </w:r>
+      <w:r>
+        <w:t xml:space="preserve">scelerisque</w:t>
+      </w:r>
+      <w:r>
+        <w:t xml:space="preserve"> </w:t>
+      </w:r>
+      <w:r>
+        <w:t xml:space="preserve">viverra</w:t>
+      </w:r>
+      <w:r>
+        <w:t xml:space="preserve"> </w:t>
+      </w:r>
+      <w:r>
+        <w:t xml:space="preserve">urna</w:t>
+      </w:r>
+      <w:r>
+        <w:t xml:space="preserve"> </w:t>
+      </w:r>
+      <w:r>
+        <w:t xml:space="preserve">id</w:t>
+      </w:r>
+      <w:r>
+        <w:t xml:space="preserve"> </w:t>
+      </w:r>
+      <w:r>
+        <w:t xml:space="preserve">lacinia.</w:t>
+      </w:r>
+      <w:r>
+        <w:t xml:space="preserve"> </w:t>
+      </w:r>
+      <w:r>
+        <w:t xml:space="preserve">Vestibulum</w:t>
+      </w:r>
+      <w:r>
+        <w:t xml:space="preserve"> </w:t>
+      </w:r>
+      <w:r>
+        <w:t xml:space="preserve">ante</w:t>
+      </w:r>
+      <w:r>
+        <w:t xml:space="preserve"> </w:t>
+      </w:r>
+      <w:r>
+        <w:t xml:space="preserve">ipsum</w:t>
+      </w:r>
+      <w:r>
+        <w:t xml:space="preserve"> </w:t>
+      </w:r>
+      <w:r>
+        <w:t xml:space="preserve">primis</w:t>
+      </w:r>
+      <w:r>
+        <w:t xml:space="preserve"> </w:t>
+      </w:r>
+      <w:r>
+        <w:t xml:space="preserve">in</w:t>
+      </w:r>
+      <w:r>
+        <w:t xml:space="preserve"> </w:t>
+      </w:r>
+      <w:r>
+        <w:t xml:space="preserve">faucibus</w:t>
+      </w:r>
+      <w:r>
+        <w:t xml:space="preserve"> </w:t>
+      </w:r>
+      <w:r>
+        <w:t xml:space="preserve">orci</w:t>
+      </w:r>
+      <w:r>
+        <w:t xml:space="preserve"> </w:t>
+      </w:r>
+      <w:r>
+        <w:t xml:space="preserve">luctus</w:t>
+      </w:r>
+      <w:r>
+        <w:t xml:space="preserve"> </w:t>
+      </w:r>
+      <w:r>
+        <w:t xml:space="preserve">et</w:t>
+      </w:r>
+      <w:r>
+        <w:t xml:space="preserve"> </w:t>
+      </w:r>
+      <w:r>
+        <w:t xml:space="preserve">ultrices</w:t>
+      </w:r>
+      <w:r>
+        <w:t xml:space="preserve"> </w:t>
+      </w:r>
+      <w:r>
+        <w:t xml:space="preserve">posuere</w:t>
+      </w:r>
+      <w:r>
+        <w:t xml:space="preserve"> </w:t>
+      </w:r>
+      <w:r>
+        <w:t xml:space="preserve">cubilia</w:t>
+      </w:r>
+      <w:r>
+        <w:t xml:space="preserve"> </w:t>
+      </w:r>
+      <w:r>
+        <w:t xml:space="preserve">curae;</w:t>
+      </w:r>
+      <w:r>
+        <w:t xml:space="preserve"> </w:t>
+      </w:r>
+      <w:r>
+        <w:t xml:space="preserve">Aenean</w:t>
+      </w:r>
+      <w:r>
+        <w:t xml:space="preserve"> </w:t>
+      </w:r>
+      <w:r>
+        <w:t xml:space="preserve">eget</w:t>
+      </w:r>
+      <w:r>
+        <w:t xml:space="preserve"> </w:t>
+      </w:r>
+      <w:r>
+        <w:t xml:space="preserve">enim</w:t>
+      </w:r>
+      <w:r>
+        <w:t xml:space="preserve"> </w:t>
+      </w:r>
+      <w:r>
+        <w:t xml:space="preserve">at</w:t>
+      </w:r>
+      <w:r>
+        <w:t xml:space="preserve"> </w:t>
+      </w:r>
+      <w:r>
+        <w:t xml:space="preserve">diam</w:t>
+      </w:r>
+      <w:r>
+        <w:t xml:space="preserve"> </w:t>
+      </w:r>
+      <w:r>
+        <w:t xml:space="preserve">bibendum</w:t>
+      </w:r>
+      <w:r>
+        <w:t xml:space="preserve"> </w:t>
+      </w:r>
+      <w:r>
+        <w:t xml:space="preserve">tincidunt</w:t>
+      </w:r>
+      <w:r>
+        <w:t xml:space="preserve"> </w:t>
+      </w:r>
+      <w:r>
+        <w:t xml:space="preserve">eu</w:t>
+      </w:r>
+      <w:r>
+        <w:t xml:space="preserve"> </w:t>
+      </w:r>
+      <w:r>
+        <w:t xml:space="preserve">non</w:t>
+      </w:r>
+      <w:r>
+        <w:t xml:space="preserve"> </w:t>
+      </w:r>
+      <w:r>
+        <w:t xml:space="preserve">purus.</w:t>
+      </w:r>
+      <w:r>
+        <w:t xml:space="preserve"> </w:t>
+      </w:r>
+      <w:r>
+        <w:t xml:space="preserve">Nullam</w:t>
+      </w:r>
+      <w:r>
+        <w:t xml:space="preserve"> </w:t>
+      </w:r>
+      <w:r>
+        <w:t xml:space="preserve">id</w:t>
+      </w:r>
+      <w:r>
+        <w:t xml:space="preserve"> </w:t>
+      </w:r>
+      <w:r>
+        <w:t xml:space="preserve">magna</w:t>
+      </w:r>
+      <w:r>
+        <w:t xml:space="preserve"> </w:t>
+      </w:r>
+      <w:r>
+        <w:t xml:space="preserve">ultrices,</w:t>
+      </w:r>
+      <w:r>
+        <w:t xml:space="preserve"> </w:t>
+      </w:r>
+      <w:r>
+        <w:t xml:space="preserve">sodales</w:t>
+      </w:r>
+      <w:r>
+        <w:t xml:space="preserve"> </w:t>
+      </w:r>
+      <w:r>
+        <w:t xml:space="preserve">metus</w:t>
+      </w:r>
+      <w:r>
+        <w:t xml:space="preserve"> </w:t>
+      </w:r>
+      <w:r>
+        <w:t xml:space="preserve">viverra,</w:t>
+      </w:r>
+      <w:r>
+        <w:t xml:space="preserve"> </w:t>
+      </w:r>
+      <w:r>
+        <w:t xml:space="preserve">tempus</w:t>
+      </w:r>
+      <w:r>
+        <w:t xml:space="preserve"> </w:t>
+      </w:r>
+      <w:r>
+        <w:t xml:space="preserve">turpis.</w:t>
       </w:r>
     </w:p>
     <w:p>
@@ -969,6 +1749,7 @@
                 <w:p>
                   <w:pPr>
                     <w:pStyle w:val="Compact"/>
+                    <w:jc w:val="left"/>
                     <w:jc w:val="center"/>
                   </w:pPr>
                   <w:r>
@@ -983,6 +1764,7 @@
                 <w:p>
                   <w:pPr>
                     <w:pStyle w:val="Compact"/>
+                    <w:jc w:val="left"/>
                     <w:jc w:val="center"/>
                   </w:pPr>
                   <w:r>
@@ -1008,6 +1790,7 @@
                 <w:p>
                   <w:pPr>
                     <w:pStyle w:val="Compact"/>
+                    <w:jc w:val="left"/>
                     <w:jc w:val="center"/>
                   </w:pPr>
                   <w:r>
@@ -1020,6 +1803,7 @@
                 <w:p>
                   <w:pPr>
                     <w:pStyle w:val="Compact"/>
+                    <w:jc w:val="left"/>
                     <w:jc w:val="center"/>
                   </w:pPr>
                   <w:r>
@@ -1032,6 +1816,7 @@
                 <w:p>
                   <w:pPr>
                     <w:pStyle w:val="Compact"/>
+                    <w:jc w:val="left"/>
                     <w:jc w:val="center"/>
                   </w:pPr>
                   <w:r>
@@ -1044,6 +1829,7 @@
                 <w:p>
                   <w:pPr>
                     <w:pStyle w:val="Compact"/>
+                    <w:jc w:val="left"/>
                     <w:jc w:val="center"/>
                   </w:pPr>
                   <w:r>
@@ -1056,6 +1842,7 @@
                 <w:p>
                   <w:pPr>
                     <w:pStyle w:val="Compact"/>
+                    <w:jc w:val="left"/>
                     <w:jc w:val="center"/>
                   </w:pPr>
                   <w:r>
@@ -1068,6 +1855,7 @@
                 <w:p>
                   <w:pPr>
                     <w:pStyle w:val="Compact"/>
+                    <w:jc w:val="left"/>
                     <w:jc w:val="center"/>
                   </w:pPr>
                   <w:r>
@@ -1080,6 +1868,7 @@
                 <w:p>
                   <w:pPr>
                     <w:pStyle w:val="Compact"/>
+                    <w:jc w:val="left"/>
                     <w:jc w:val="center"/>
                   </w:pPr>
                   <w:r>
@@ -1092,6 +1881,7 @@
                 <w:p>
                   <w:pPr>
                     <w:pStyle w:val="Compact"/>
+                    <w:jc w:val="left"/>
                     <w:jc w:val="center"/>
                   </w:pPr>
                   <w:r>
@@ -1106,6 +1896,7 @@
                 <w:p>
                   <w:pPr>
                     <w:pStyle w:val="Compact"/>
+                    <w:jc w:val="left"/>
                     <w:jc w:val="center"/>
                   </w:pPr>
                   <w:r>
@@ -1118,6 +1909,7 @@
                 <w:p>
                   <w:pPr>
                     <w:pStyle w:val="Compact"/>
+                    <w:jc w:val="left"/>
                     <w:jc w:val="center"/>
                   </w:pPr>
                   <w:r>
@@ -1130,6 +1922,7 @@
                 <w:p>
                   <w:pPr>
                     <w:pStyle w:val="Compact"/>
+                    <w:jc w:val="left"/>
                     <w:jc w:val="center"/>
                   </w:pPr>
                   <w:r>
@@ -1142,6 +1935,7 @@
                 <w:p>
                   <w:pPr>
                     <w:pStyle w:val="Compact"/>
+                    <w:jc w:val="left"/>
                     <w:jc w:val="center"/>
                   </w:pPr>
                   <w:r>
@@ -1154,6 +1948,7 @@
                 <w:p>
                   <w:pPr>
                     <w:pStyle w:val="Compact"/>
+                    <w:jc w:val="left"/>
                     <w:jc w:val="center"/>
                   </w:pPr>
                   <w:r>
@@ -1166,6 +1961,7 @@
                 <w:p>
                   <w:pPr>
                     <w:pStyle w:val="Compact"/>
+                    <w:jc w:val="left"/>
                     <w:jc w:val="center"/>
                   </w:pPr>
                   <w:r>
@@ -1178,6 +1974,7 @@
                 <w:p>
                   <w:pPr>
                     <w:pStyle w:val="Compact"/>
+                    <w:jc w:val="left"/>
                     <w:jc w:val="center"/>
                   </w:pPr>
                   <w:r>
@@ -1190,6 +1987,7 @@
                 <w:p>
                   <w:pPr>
                     <w:pStyle w:val="Compact"/>
+                    <w:jc w:val="left"/>
                     <w:jc w:val="center"/>
                   </w:pPr>
                   <w:r>
@@ -1202,6 +2000,7 @@
                 <w:p>
                   <w:pPr>
                     <w:pStyle w:val="Compact"/>
+                    <w:jc w:val="left"/>
                     <w:jc w:val="center"/>
                   </w:pPr>
                   <w:r>
@@ -1216,6 +2015,7 @@
                 <w:p>
                   <w:pPr>
                     <w:pStyle w:val="Compact"/>
+                    <w:jc w:val="left"/>
                     <w:jc w:val="center"/>
                   </w:pPr>
                   <w:r>
@@ -1228,6 +2028,7 @@
                 <w:p>
                   <w:pPr>
                     <w:pStyle w:val="Compact"/>
+                    <w:jc w:val="left"/>
                     <w:jc w:val="center"/>
                   </w:pPr>
                   <w:r>
@@ -1240,6 +2041,7 @@
                 <w:p>
                   <w:pPr>
                     <w:pStyle w:val="Compact"/>
+                    <w:jc w:val="left"/>
                     <w:jc w:val="center"/>
                   </w:pPr>
                   <w:r>
@@ -1252,6 +2054,7 @@
                 <w:p>
                   <w:pPr>
                     <w:pStyle w:val="Compact"/>
+                    <w:jc w:val="left"/>
                     <w:jc w:val="center"/>
                   </w:pPr>
                   <w:r>
@@ -1264,6 +2067,7 @@
                 <w:p>
                   <w:pPr>
                     <w:pStyle w:val="Compact"/>
+                    <w:jc w:val="left"/>
                     <w:jc w:val="center"/>
                   </w:pPr>
                   <w:r>
@@ -1276,6 +2080,7 @@
                 <w:p>
                   <w:pPr>
                     <w:pStyle w:val="Compact"/>
+                    <w:jc w:val="left"/>
                     <w:jc w:val="center"/>
                   </w:pPr>
                   <w:r>
@@ -1288,6 +2093,7 @@
                 <w:p>
                   <w:pPr>
                     <w:pStyle w:val="Compact"/>
+                    <w:jc w:val="left"/>
                     <w:jc w:val="center"/>
                   </w:pPr>
                   <w:r>
@@ -1300,6 +2106,7 @@
                 <w:p>
                   <w:pPr>
                     <w:pStyle w:val="Compact"/>
+                    <w:jc w:val="left"/>
                     <w:jc w:val="center"/>
                   </w:pPr>
                   <w:r>
@@ -1312,6 +2119,7 @@
                 <w:p>
                   <w:pPr>
                     <w:pStyle w:val="Compact"/>
+                    <w:jc w:val="left"/>
                     <w:jc w:val="center"/>
                   </w:pPr>
                   <w:r>
@@ -1326,6 +2134,7 @@
                 <w:p>
                   <w:pPr>
                     <w:pStyle w:val="Compact"/>
+                    <w:jc w:val="left"/>
                     <w:jc w:val="center"/>
                   </w:pPr>
                   <w:r>
@@ -1338,6 +2147,7 @@
                 <w:p>
                   <w:pPr>
                     <w:pStyle w:val="Compact"/>
+                    <w:jc w:val="left"/>
                     <w:jc w:val="center"/>
                   </w:pPr>
                   <w:r>
@@ -1350,6 +2160,7 @@
                 <w:p>
                   <w:pPr>
                     <w:pStyle w:val="Compact"/>
+                    <w:jc w:val="left"/>
                     <w:jc w:val="center"/>
                   </w:pPr>
                   <w:r>
@@ -1362,6 +2173,7 @@
                 <w:p>
                   <w:pPr>
                     <w:pStyle w:val="Compact"/>
+                    <w:jc w:val="left"/>
                     <w:jc w:val="center"/>
                   </w:pPr>
                   <w:r>
@@ -1374,6 +2186,7 @@
                 <w:p>
                   <w:pPr>
                     <w:pStyle w:val="Compact"/>
+                    <w:jc w:val="left"/>
                     <w:jc w:val="center"/>
                   </w:pPr>
                   <w:r>
@@ -1386,6 +2199,7 @@
                 <w:p>
                   <w:pPr>
                     <w:pStyle w:val="Compact"/>
+                    <w:jc w:val="left"/>
                     <w:jc w:val="center"/>
                   </w:pPr>
                   <w:r>
@@ -1398,6 +2212,7 @@
                 <w:p>
                   <w:pPr>
                     <w:pStyle w:val="Compact"/>
+                    <w:jc w:val="left"/>
                     <w:jc w:val="center"/>
                   </w:pPr>
                   <w:r>
@@ -1410,6 +2225,7 @@
                 <w:p>
                   <w:pPr>
                     <w:pStyle w:val="Compact"/>
+                    <w:jc w:val="left"/>
                     <w:jc w:val="center"/>
                   </w:pPr>
                   <w:r>
@@ -1422,6 +2238,7 @@
                 <w:p>
                   <w:pPr>
                     <w:pStyle w:val="Compact"/>
+                    <w:jc w:val="left"/>
                     <w:jc w:val="center"/>
                   </w:pPr>
                   <w:r>
@@ -1438,6 +2255,7 @@
                 <w:p>
                   <w:pPr>
                     <w:pStyle w:val="Compact"/>
+                    <w:jc w:val="left"/>
                     <w:jc w:val="center"/>
                   </w:pPr>
                   <w:r>
@@ -1624,6 +2442,7 @@
                 <w:p>
                   <w:pPr>
                     <w:pStyle w:val="Compact"/>
+                    <w:jc w:val="left"/>
                     <w:jc w:val="center"/>
                   </w:pPr>
                   <w:r>
@@ -1638,6 +2457,7 @@
                 <w:p>
                   <w:pPr>
                     <w:pStyle w:val="Compact"/>
+                    <w:jc w:val="left"/>
                     <w:jc w:val="center"/>
                   </w:pPr>
                   <w:r>
@@ -1689,6 +2509,7 @@
                 <w:p>
                   <w:pPr>
                     <w:pStyle w:val="Compact"/>
+                    <w:jc w:val="left"/>
                     <w:jc w:val="center"/>
                   </w:pPr>
                   <w:r>
@@ -1701,6 +2522,7 @@
                 <w:p>
                   <w:pPr>
                     <w:pStyle w:val="Compact"/>
+                    <w:jc w:val="left"/>
                     <w:jc w:val="center"/>
                   </w:pPr>
                   <w:r>
@@ -1713,6 +2535,7 @@
                 <w:p>
                   <w:pPr>
                     <w:pStyle w:val="Compact"/>
+                    <w:jc w:val="left"/>
                     <w:jc w:val="center"/>
                   </w:pPr>
                   <w:r>
@@ -1725,6 +2548,7 @@
                 <w:p>
                   <w:pPr>
                     <w:pStyle w:val="Compact"/>
+                    <w:jc w:val="left"/>
                     <w:jc w:val="center"/>
                   </w:pPr>
                   <w:r>
@@ -1737,6 +2561,7 @@
                 <w:p>
                   <w:pPr>
                     <w:pStyle w:val="Compact"/>
+                    <w:jc w:val="left"/>
                     <w:jc w:val="center"/>
                   </w:pPr>
                   <w:r>
@@ -1749,6 +2574,7 @@
                 <w:p>
                   <w:pPr>
                     <w:pStyle w:val="Compact"/>
+                    <w:jc w:val="left"/>
                     <w:jc w:val="center"/>
                   </w:pPr>
                   <w:r>
@@ -1761,6 +2587,7 @@
                 <w:p>
                   <w:pPr>
                     <w:pStyle w:val="Compact"/>
+                    <w:jc w:val="left"/>
                     <w:jc w:val="center"/>
                   </w:pPr>
                   <w:r>
@@ -1783,6 +2610,7 @@
                 <w:p>
                   <w:pPr>
                     <w:pStyle w:val="Compact"/>
+                    <w:jc w:val="left"/>
                     <w:jc w:val="center"/>
                   </w:pPr>
                   <w:r>
@@ -1795,6 +2623,7 @@
                 <w:p>
                   <w:pPr>
                     <w:pStyle w:val="Compact"/>
+                    <w:jc w:val="left"/>
                     <w:jc w:val="center"/>
                   </w:pPr>
                   <w:r>
@@ -1807,6 +2636,7 @@
                 <w:p>
                   <w:pPr>
                     <w:pStyle w:val="Compact"/>
+                    <w:jc w:val="left"/>
                     <w:jc w:val="center"/>
                   </w:pPr>
                   <w:r>
@@ -1819,6 +2649,7 @@
                 <w:p>
                   <w:pPr>
                     <w:pStyle w:val="Compact"/>
+                    <w:jc w:val="left"/>
                     <w:jc w:val="center"/>
                   </w:pPr>
                   <w:r>
@@ -1831,6 +2662,7 @@
                 <w:p>
                   <w:pPr>
                     <w:pStyle w:val="Compact"/>
+                    <w:jc w:val="left"/>
                     <w:jc w:val="center"/>
                   </w:pPr>
                   <w:r>
@@ -1843,6 +2675,7 @@
                 <w:p>
                   <w:pPr>
                     <w:pStyle w:val="Compact"/>
+                    <w:jc w:val="left"/>
                     <w:jc w:val="center"/>
                   </w:pPr>
                   <w:r>
@@ -1857,6 +2690,7 @@
                 <w:p>
                   <w:pPr>
                     <w:pStyle w:val="Compact"/>
+                    <w:jc w:val="left"/>
                     <w:jc w:val="center"/>
                   </w:pPr>
                   <w:r>
@@ -1869,6 +2703,7 @@
                 <w:p>
                   <w:pPr>
                     <w:pStyle w:val="Compact"/>
+                    <w:jc w:val="left"/>
                     <w:jc w:val="center"/>
                   </w:pPr>
                   <w:r>
@@ -1881,6 +2716,7 @@
                 <w:p>
                   <w:pPr>
                     <w:pStyle w:val="Compact"/>
+                    <w:jc w:val="left"/>
                     <w:jc w:val="center"/>
                   </w:pPr>
                   <w:r>
@@ -1893,6 +2729,7 @@
                 <w:p>
                   <w:pPr>
                     <w:pStyle w:val="Compact"/>
+                    <w:jc w:val="left"/>
                     <w:jc w:val="center"/>
                   </w:pPr>
                   <w:r>
@@ -1905,6 +2742,7 @@
                 <w:p>
                   <w:pPr>
                     <w:pStyle w:val="Compact"/>
+                    <w:jc w:val="left"/>
                     <w:jc w:val="center"/>
                   </w:pPr>
                   <w:r>
@@ -1917,6 +2755,7 @@
                 <w:p>
                   <w:pPr>
                     <w:pStyle w:val="Compact"/>
+                    <w:jc w:val="left"/>
                     <w:jc w:val="center"/>
                   </w:pPr>
                   <w:r>
@@ -1929,6 +2768,7 @@
                 <w:p>
                   <w:pPr>
                     <w:pStyle w:val="Compact"/>
+                    <w:jc w:val="left"/>
                     <w:jc w:val="center"/>
                   </w:pPr>
                   <w:r>
@@ -1951,6 +2791,7 @@
                 <w:p>
                   <w:pPr>
                     <w:pStyle w:val="Compact"/>
+                    <w:jc w:val="left"/>
                     <w:jc w:val="center"/>
                   </w:pPr>
                   <w:r>
@@ -1963,6 +2804,7 @@
                 <w:p>
                   <w:pPr>
                     <w:pStyle w:val="Compact"/>
+                    <w:jc w:val="left"/>
                     <w:jc w:val="center"/>
                   </w:pPr>
                   <w:r>
@@ -1975,6 +2817,7 @@
                 <w:p>
                   <w:pPr>
                     <w:pStyle w:val="Compact"/>
+                    <w:jc w:val="left"/>
                     <w:jc w:val="center"/>
                   </w:pPr>
                   <w:r>
@@ -1987,6 +2830,7 @@
                 <w:p>
                   <w:pPr>
                     <w:pStyle w:val="Compact"/>
+                    <w:jc w:val="left"/>
                     <w:jc w:val="center"/>
                   </w:pPr>
                   <w:r>
@@ -1999,6 +2843,7 @@
                 <w:p>
                   <w:pPr>
                     <w:pStyle w:val="Compact"/>
+                    <w:jc w:val="left"/>
                     <w:jc w:val="center"/>
                   </w:pPr>
                   <w:r>
@@ -2011,6 +2856,7 @@
                 <w:p>
                   <w:pPr>
                     <w:pStyle w:val="Compact"/>
+                    <w:jc w:val="left"/>
                     <w:jc w:val="center"/>
                   </w:pPr>
                   <w:r>
@@ -2025,6 +2871,7 @@
                 <w:p>
                   <w:pPr>
                     <w:pStyle w:val="Compact"/>
+                    <w:jc w:val="left"/>
                     <w:jc w:val="center"/>
                   </w:pPr>
                   <w:r>
@@ -2045,6 +2892,7 @@
                 <w:p>
                   <w:pPr>
                     <w:pStyle w:val="Compact"/>
+                    <w:jc w:val="left"/>
                     <w:jc w:val="center"/>
                   </w:pPr>
                   <w:r>
@@ -2057,6 +2905,7 @@
                 <w:p>
                   <w:pPr>
                     <w:pStyle w:val="Compact"/>
+                    <w:jc w:val="left"/>
                     <w:jc w:val="center"/>
                   </w:pPr>
                   <w:r>
@@ -2077,6 +2926,7 @@
                 <w:p>
                   <w:pPr>
                     <w:pStyle w:val="Compact"/>
+                    <w:jc w:val="left"/>
                     <w:jc w:val="center"/>
                   </w:pPr>
                   <w:r>
@@ -2089,6 +2939,7 @@
                 <w:p>
                   <w:pPr>
                     <w:pStyle w:val="Compact"/>
+                    <w:jc w:val="left"/>
                     <w:jc w:val="center"/>
                   </w:pPr>
                   <w:r>
@@ -2119,6 +2970,7 @@
                 <w:p>
                   <w:pPr>
                     <w:pStyle w:val="Compact"/>
+                    <w:jc w:val="left"/>
                     <w:jc w:val="center"/>
                   </w:pPr>
                   <w:r>
@@ -2131,6 +2983,7 @@
                 <w:p>
                   <w:pPr>
                     <w:pStyle w:val="Compact"/>
+                    <w:jc w:val="left"/>
                     <w:jc w:val="center"/>
                   </w:pPr>
                   <w:r>
@@ -2151,6 +3004,7 @@
                 <w:p>
                   <w:pPr>
                     <w:pStyle w:val="Compact"/>
+                    <w:jc w:val="left"/>
                     <w:jc w:val="center"/>
                   </w:pPr>
                   <w:r>
@@ -2163,6 +3017,7 @@
                 <w:p>
                   <w:pPr>
                     <w:pStyle w:val="Compact"/>
+                    <w:jc w:val="left"/>
                     <w:jc w:val="center"/>
                   </w:pPr>
                   <w:r>
@@ -2177,6 +3032,7 @@
                 <w:p>
                   <w:pPr>
                     <w:pStyle w:val="Compact"/>
+                    <w:jc w:val="left"/>
                     <w:jc w:val="center"/>
                   </w:pPr>
                   <w:r>
@@ -2205,6 +3061,7 @@
                 <w:p>
                   <w:pPr>
                     <w:pStyle w:val="Compact"/>
+                    <w:jc w:val="left"/>
                     <w:jc w:val="center"/>
                   </w:pPr>
                   <w:r>
@@ -2233,6 +3090,7 @@
                 <w:p>
                   <w:pPr>
                     <w:pStyle w:val="Compact"/>
+                    <w:jc w:val="left"/>
                     <w:jc w:val="center"/>
                   </w:pPr>
                   <w:r>
@@ -2271,6 +3129,7 @@
                 <w:p>
                   <w:pPr>
                     <w:pStyle w:val="Compact"/>
+                    <w:jc w:val="left"/>
                     <w:jc w:val="center"/>
                   </w:pPr>
                   <w:r>
@@ -2299,6 +3158,7 @@
                 <w:p>
                   <w:pPr>
                     <w:pStyle w:val="Compact"/>
+                    <w:jc w:val="left"/>
                     <w:jc w:val="center"/>
                   </w:pPr>
                   <w:r>
@@ -2313,6 +3173,7 @@
                 <w:p>
                   <w:pPr>
                     <w:pStyle w:val="Compact"/>
+                    <w:jc w:val="left"/>
                     <w:jc w:val="center"/>
                   </w:pPr>
                   <w:r>
@@ -2325,6 +3186,7 @@
                 <w:p>
                   <w:pPr>
                     <w:pStyle w:val="Compact"/>
+                    <w:jc w:val="left"/>
                     <w:jc w:val="center"/>
                   </w:pPr>
                   <w:r>
@@ -2337,6 +3199,7 @@
                 <w:p>
                   <w:pPr>
                     <w:pStyle w:val="Compact"/>
+                    <w:jc w:val="left"/>
                     <w:jc w:val="center"/>
                   </w:pPr>
                   <w:r>
@@ -2349,6 +3212,7 @@
                 <w:p>
                   <w:pPr>
                     <w:pStyle w:val="Compact"/>
+                    <w:jc w:val="left"/>
                     <w:jc w:val="center"/>
                   </w:pPr>
                   <w:r>
@@ -2361,6 +3225,7 @@
                 <w:p>
                   <w:pPr>
                     <w:pStyle w:val="Compact"/>
+                    <w:jc w:val="left"/>
                     <w:jc w:val="center"/>
                   </w:pPr>
                   <w:r>
@@ -2373,6 +3238,7 @@
                 <w:p>
                   <w:pPr>
                     <w:pStyle w:val="Compact"/>
+                    <w:jc w:val="left"/>
                     <w:jc w:val="center"/>
                   </w:pPr>
                   <w:r>
@@ -2385,6 +3251,7 @@
                 <w:p>
                   <w:pPr>
                     <w:pStyle w:val="Compact"/>
+                    <w:jc w:val="left"/>
                     <w:jc w:val="center"/>
                   </w:pPr>
                   <w:r>
@@ -2405,6 +3272,7 @@
                       <w:ilvl w:val="0"/>
                       <w:numId w:val="1007"/>
                     </w:numPr>
+                    <w:jc w:val="left"/>
                     <w:jc w:val="center"/>
                   </w:pPr>
                   <w:r>
@@ -2421,6 +3289,7 @@
                 <w:p>
                   <w:pPr>
                     <w:pStyle w:val="Compact"/>
+                    <w:jc w:val="left"/>
                     <w:jc w:val="center"/>
                   </w:pPr>
                   <w:r>
@@ -2584,6 +3453,7 @@
                 <w:p>
                   <w:pPr>
                     <w:pStyle w:val="Compact"/>
+                    <w:jc w:val="left"/>
                     <w:jc w:val="center"/>
                   </w:pPr>
                   <w:r>
@@ -2598,6 +3468,7 @@
                 <w:p>
                   <w:pPr>
                     <w:pStyle w:val="Compact"/>
+                    <w:jc w:val="left"/>
                     <w:jc w:val="center"/>
                   </w:pPr>
                   <m:oMath>
@@ -2614,6 +3485,7 @@
                 <w:p>
                   <w:pPr>
                     <w:pStyle w:val="Compact"/>
+                    <w:jc w:val="left"/>
                     <w:jc w:val="center"/>
                   </w:pPr>
                   <m:oMath>
@@ -2642,6 +3514,7 @@
                 <w:p>
                   <w:pPr>
                     <w:pStyle w:val="Compact"/>
+                    <w:jc w:val="left"/>
                     <w:jc w:val="center"/>
                   </w:pPr>
                   <m:oMath>
@@ -2734,7 +3607,13 @@
         <w:t xml:space="preserve"> </w:t>
       </w:r>
       <w:r>
-        <w:t xml:space="preserve">“A.1.1”</w:t>
+        <w:t xml:space="preserve">“</w:t>
+      </w:r>
+      <w:r>
+        <w:t xml:space="preserve">A.1.1</w:t>
+      </w:r>
+      <w:r>
+        <w:t xml:space="preserve">”</w:t>
       </w:r>
       <w:r>
         <w:t xml:space="preserve"> </w:t>
@@ -2752,7 +3631,13 @@
         <w:t xml:space="preserve"> </w:t>
       </w:r>
       <w:r>
-        <w:t xml:space="preserve">“B”</w:t>
+        <w:t xml:space="preserve">“</w:t>
+      </w:r>
+      <w:r>
+        <w:t xml:space="preserve">B</w:t>
+      </w:r>
+      <w:r>
+        <w:t xml:space="preserve">”</w:t>
       </w:r>
       <w:r>
         <w:t xml:space="preserve">.</w:t>
@@ -2767,7 +3652,13 @@
         <w:t xml:space="preserve"> </w:t>
       </w:r>
       <w:r>
-        <w:t xml:space="preserve">“A.1”</w:t>
+        <w:t xml:space="preserve">“</w:t>
+      </w:r>
+      <w:r>
+        <w:t xml:space="preserve">A.1</w:t>
+      </w:r>
+      <w:r>
+        <w:t xml:space="preserve">”</w:t>
       </w:r>
       <w:r>
         <w:t xml:space="preserve">,</w:t>
@@ -2776,7 +3667,13 @@
         <w:t xml:space="preserve"> </w:t>
       </w:r>
       <w:r>
-        <w:t xml:space="preserve">“A.2”</w:t>
+        <w:t xml:space="preserve">“</w:t>
+      </w:r>
+      <w:r>
+        <w:t xml:space="preserve">A.2</w:t>
+      </w:r>
+      <w:r>
+        <w:t xml:space="preserve">”</w:t>
       </w:r>
       <w:r>
         <w:t xml:space="preserve"> </w:t>
@@ -2794,7 +3691,13 @@
         <w:t xml:space="preserve"> </w:t>
       </w:r>
       <w:r>
-        <w:t xml:space="preserve">“A”</w:t>
+        <w:t xml:space="preserve">“</w:t>
+      </w:r>
+      <w:r>
+        <w:t xml:space="preserve">A</w:t>
+      </w:r>
+      <w:r>
+        <w:t xml:space="preserve">”</w:t>
       </w:r>
       <w:r>
         <w:t xml:space="preserve"> </w:t>
@@ -2806,7 +3709,13 @@
         <w:t xml:space="preserve"> </w:t>
       </w:r>
       <w:r>
-        <w:t xml:space="preserve">“Appendix”</w:t>
+        <w:t xml:space="preserve">“</w:t>
+      </w:r>
+      <w:r>
+        <w:t xml:space="preserve">Appendix</w:t>
+      </w:r>
+      <w:r>
+        <w:t xml:space="preserve">”</w:t>
       </w:r>
       <w:r>
         <w:t xml:space="preserve">, not the section numbering.</w:t>
@@ -2991,11 +3900,7 @@
     <w:bookmarkEnd w:id="51"/>
     <w:bookmarkEnd w:id="52"/>
     <w:bookmarkEnd w:id="53"/>
-    <w:sectPr>
-      <w:footnotePr>
-        <w:numRestart w:val="eachSect"/>
-      </w:footnotePr>
-    </w:sectPr>
+    <w:sectPr/>
   </w:body>
 </w:document>
 </file>
@@ -3963,6 +4868,8 @@
     </w:pPr>
     <w:rPr>
       <w:rFonts w:asciiTheme="majorHAnsi" w:cstheme="majorBidi" w:eastAsiaTheme="majorEastAsia" w:hAnsiTheme="majorHAnsi"/>
+      <w:spacing w:val="-10"/>
+      <w:kern w:val="28"/>
       <w:sz w:val="56"/>
       <w:szCs w:val="56"/>
     </w:rPr>
@@ -3975,13 +4882,15 @@
     <w:rsid w:val="00A10FD9"/>
     <w:rPr>
       <w:rFonts w:asciiTheme="majorHAnsi" w:cstheme="majorBidi" w:eastAsiaTheme="majorEastAsia" w:hAnsiTheme="majorHAnsi"/>
+      <w:spacing w:val="-10"/>
+      <w:kern w:val="28"/>
       <w:sz w:val="56"/>
       <w:szCs w:val="56"/>
     </w:rPr>
   </w:style>
   <w:style w:styleId="Subtitle" w:type="paragraph">
     <w:name w:val="Subtitle"/>
-    <w:basedOn w:val="Title"/>
+    <w:basedOn w:val="Normal"/>
     <w:next w:val="BodyText"/>
     <w:link w:val="SubtitleChar"/>
     <w:uiPriority w:val="11"/>
@@ -3994,6 +4903,7 @@
     </w:pPr>
     <w:rPr>
       <w:rFonts w:cstheme="majorBidi" w:eastAsiaTheme="majorEastAsia"/>
+      <w:color w:themeColor="text1" w:themeTint="A6" w:val="595959"/>
       <w:spacing w:val="15"/>
       <w:sz w:val="28"/>
       <w:szCs w:val="28"/>
@@ -4015,31 +4925,23 @@
   </w:style>
   <w:style w:customStyle="1" w:styleId="Author" w:type="paragraph">
     <w:name w:val="Author"/>
-    <w:basedOn w:val="Title"/>
     <w:next w:val="BodyText"/>
     <w:qFormat/>
     <w:pPr>
       <w:keepNext/>
       <w:keepLines/>
+      <w:jc w:val="center"/>
     </w:pPr>
-    <w:rPr>
-      <w:sz w:val="24"/>
-      <w:szCs w:val="24"/>
-    </w:rPr>
   </w:style>
   <w:style w:styleId="Date" w:type="paragraph">
     <w:name w:val="Date"/>
-    <w:basedOn w:val="Title"/>
     <w:next w:val="BodyText"/>
     <w:qFormat/>
     <w:pPr>
       <w:keepNext/>
       <w:keepLines/>
+      <w:jc w:val="center"/>
     </w:pPr>
-    <w:rPr>
-      <w:sz w:val="24"/>
-      <w:szCs w:val="24"/>
-    </w:rPr>
   </w:style>
   <w:style w:customStyle="1" w:styleId="AbstractTitle" w:type="paragraph">
     <w:name w:val="Abstract Title"/>
@@ -4054,6 +4956,7 @@
     </w:pPr>
     <w:rPr>
       <w:b/>
+      <w:color w:val="345A8A"/>
       <w:sz w:val="20"/>
       <w:szCs w:val="20"/>
     </w:rPr>

</xml_diff>

<commit_message>
regeneré todo, 10 blogs
</commit_message>
<xml_diff>
--- a/_site/posts/2025-04-24-paper-typst/articulo-pizza.docx
+++ b/_site/posts/2025-04-24-paper-typst/articulo-pizza.docx
@@ -7,43 +7,7 @@
         <w:pStyle w:val="Title"/>
       </w:pPr>
       <w:r>
-        <w:t xml:space="preserve">La</w:t>
-      </w:r>
-      <w:r>
-        <w:t xml:space="preserve"> </w:t>
-      </w:r>
-      <w:r>
-        <w:t xml:space="preserve">Mejor</w:t>
-      </w:r>
-      <w:r>
-        <w:t xml:space="preserve"> </w:t>
-      </w:r>
-      <w:r>
-        <w:t xml:space="preserve">Masa</w:t>
-      </w:r>
-      <w:r>
-        <w:t xml:space="preserve"> </w:t>
-      </w:r>
-      <w:r>
-        <w:t xml:space="preserve">de</w:t>
-      </w:r>
-      <w:r>
-        <w:t xml:space="preserve"> </w:t>
-      </w:r>
-      <w:r>
-        <w:t xml:space="preserve">Pizza</w:t>
-      </w:r>
-      <w:r>
-        <w:t xml:space="preserve"> </w:t>
-      </w:r>
-      <w:r>
-        <w:t xml:space="preserve">para</w:t>
-      </w:r>
-      <w:r>
-        <w:t xml:space="preserve"> </w:t>
-      </w:r>
-      <w:r>
-        <w:t xml:space="preserve">Marcelo</w:t>
+        <w:t xml:space="preserve">La Mejor Masa de Pizza para Marcelo</w:t>
       </w:r>
     </w:p>
     <w:p>
@@ -51,49 +15,7 @@
         <w:pStyle w:val="Subtitle"/>
       </w:pPr>
       <w:r>
-        <w:t xml:space="preserve">Uso</w:t>
-      </w:r>
-      <w:r>
-        <w:t xml:space="preserve"> </w:t>
-      </w:r>
-      <w:r>
-        <w:t xml:space="preserve">de</w:t>
-      </w:r>
-      <w:r>
-        <w:t xml:space="preserve"> </w:t>
-      </w:r>
-      <w:r>
-        <w:t xml:space="preserve">Quarto</w:t>
-      </w:r>
-      <w:r>
-        <w:t xml:space="preserve"> </w:t>
-      </w:r>
-      <w:r>
-        <w:t xml:space="preserve">+</w:t>
-      </w:r>
-      <w:r>
-        <w:t xml:space="preserve"> </w:t>
-      </w:r>
-      <w:r>
-        <w:t xml:space="preserve">Typst</w:t>
-      </w:r>
-      <w:r>
-        <w:t xml:space="preserve"> </w:t>
-      </w:r>
-      <w:r>
-        <w:t xml:space="preserve">para</w:t>
-      </w:r>
-      <w:r>
-        <w:t xml:space="preserve"> </w:t>
-      </w:r>
-      <w:r>
-        <w:t xml:space="preserve">reportes</w:t>
-      </w:r>
-      <w:r>
-        <w:t xml:space="preserve"> </w:t>
-      </w:r>
-      <w:r>
-        <w:t xml:space="preserve">científicos</w:t>
+        <w:t xml:space="preserve">Uso de Quarto + Typst para reportes científicos</w:t>
       </w:r>
     </w:p>
     <w:p>
@@ -101,13 +23,7 @@
         <w:pStyle w:val="Author"/>
       </w:pPr>
       <w:r>
-        <w:t xml:space="preserve">Miguel</w:t>
-      </w:r>
-      <w:r>
-        <w:t xml:space="preserve"> </w:t>
-      </w:r>
-      <w:r>
-        <w:t xml:space="preserve">Equihua</w:t>
+        <w:t xml:space="preserve">Miguel Equihua</w:t>
       </w:r>
     </w:p>
     <w:p>
@@ -115,37 +31,7 @@
         <w:pStyle w:val="Date"/>
       </w:pPr>
       <w:r>
-        <w:t xml:space="preserve">miércoles,</w:t>
-      </w:r>
-      <w:r>
-        <w:t xml:space="preserve"> </w:t>
-      </w:r>
-      <w:r>
-        <w:t xml:space="preserve">7</w:t>
-      </w:r>
-      <w:r>
-        <w:t xml:space="preserve"> </w:t>
-      </w:r>
-      <w:r>
-        <w:t xml:space="preserve">de</w:t>
-      </w:r>
-      <w:r>
-        <w:t xml:space="preserve"> </w:t>
-      </w:r>
-      <w:r>
-        <w:t xml:space="preserve">mayo</w:t>
-      </w:r>
-      <w:r>
-        <w:t xml:space="preserve"> </w:t>
-      </w:r>
-      <w:r>
-        <w:t xml:space="preserve">de</w:t>
-      </w:r>
-      <w:r>
-        <w:t xml:space="preserve"> </w:t>
-      </w:r>
-      <w:r>
-        <w:t xml:space="preserve">2025</w:t>
+        <w:t xml:space="preserve">sábado, 17 de mayo de 2025</w:t>
       </w:r>
     </w:p>
     <w:p>
@@ -161,673 +47,7 @@
         <w:pStyle w:val="Abstract"/>
       </w:pPr>
       <w:r>
-        <w:t xml:space="preserve">Etiam</w:t>
-      </w:r>
-      <w:r>
-        <w:t xml:space="preserve"> </w:t>
-      </w:r>
-      <w:r>
-        <w:t xml:space="preserve">maximus</w:t>
-      </w:r>
-      <w:r>
-        <w:t xml:space="preserve"> </w:t>
-      </w:r>
-      <w:r>
-        <w:t xml:space="preserve">accumsan</w:t>
-      </w:r>
-      <w:r>
-        <w:t xml:space="preserve"> </w:t>
-      </w:r>
-      <w:r>
-        <w:t xml:space="preserve">gravida.</w:t>
-      </w:r>
-      <w:r>
-        <w:t xml:space="preserve"> </w:t>
-      </w:r>
-      <w:r>
-        <w:t xml:space="preserve">Maecenas</w:t>
-      </w:r>
-      <w:r>
-        <w:t xml:space="preserve"> </w:t>
-      </w:r>
-      <w:r>
-        <w:t xml:space="preserve">at</w:t>
-      </w:r>
-      <w:r>
-        <w:t xml:space="preserve"> </w:t>
-      </w:r>
-      <w:r>
-        <w:t xml:space="preserve">nunc</w:t>
-      </w:r>
-      <w:r>
-        <w:t xml:space="preserve"> </w:t>
-      </w:r>
-      <w:r>
-        <w:t xml:space="preserve">dignissim,</w:t>
-      </w:r>
-      <w:r>
-        <w:t xml:space="preserve"> </w:t>
-      </w:r>
-      <w:r>
-        <w:t xml:space="preserve">euismod</w:t>
-      </w:r>
-      <w:r>
-        <w:t xml:space="preserve"> </w:t>
-      </w:r>
-      <w:r>
-        <w:t xml:space="preserve">enim</w:t>
-      </w:r>
-      <w:r>
-        <w:t xml:space="preserve"> </w:t>
-      </w:r>
-      <w:r>
-        <w:t xml:space="preserve">ac,</w:t>
-      </w:r>
-      <w:r>
-        <w:t xml:space="preserve"> </w:t>
-      </w:r>
-      <w:r>
-        <w:t xml:space="preserve">bibendum</w:t>
-      </w:r>
-      <w:r>
-        <w:t xml:space="preserve"> </w:t>
-      </w:r>
-      <w:r>
-        <w:t xml:space="preserve">ipsum.</w:t>
-      </w:r>
-      <w:r>
-        <w:t xml:space="preserve"> </w:t>
-      </w:r>
-      <w:r>
-        <w:t xml:space="preserve">Maecenas</w:t>
-      </w:r>
-      <w:r>
-        <w:t xml:space="preserve"> </w:t>
-      </w:r>
-      <w:r>
-        <w:t xml:space="preserve">vehicula</w:t>
-      </w:r>
-      <w:r>
-        <w:t xml:space="preserve"> </w:t>
-      </w:r>
-      <w:r>
-        <w:t xml:space="preserve">velit</w:t>
-      </w:r>
-      <w:r>
-        <w:t xml:space="preserve"> </w:t>
-      </w:r>
-      <w:r>
-        <w:t xml:space="preserve">in</w:t>
-      </w:r>
-      <w:r>
-        <w:t xml:space="preserve"> </w:t>
-      </w:r>
-      <w:r>
-        <w:t xml:space="preserve">nisl</w:t>
-      </w:r>
-      <w:r>
-        <w:t xml:space="preserve"> </w:t>
-      </w:r>
-      <w:r>
-        <w:t xml:space="preserve">aliquet</w:t>
-      </w:r>
-      <w:r>
-        <w:t xml:space="preserve"> </w:t>
-      </w:r>
-      <w:r>
-        <w:t xml:space="preserve">ultricies.</w:t>
-      </w:r>
-      <w:r>
-        <w:t xml:space="preserve"> </w:t>
-      </w:r>
-      <w:r>
-        <w:t xml:space="preserve">Nam</w:t>
-      </w:r>
-      <w:r>
-        <w:t xml:space="preserve"> </w:t>
-      </w:r>
-      <w:r>
-        <w:t xml:space="preserve">eget</w:t>
-      </w:r>
-      <w:r>
-        <w:t xml:space="preserve"> </w:t>
-      </w:r>
-      <w:r>
-        <w:t xml:space="preserve">massa</w:t>
-      </w:r>
-      <w:r>
-        <w:t xml:space="preserve"> </w:t>
-      </w:r>
-      <w:r>
-        <w:t xml:space="preserve">interdum,</w:t>
-      </w:r>
-      <w:r>
-        <w:t xml:space="preserve"> </w:t>
-      </w:r>
-      <w:r>
-        <w:t xml:space="preserve">maximus</w:t>
-      </w:r>
-      <w:r>
-        <w:t xml:space="preserve"> </w:t>
-      </w:r>
-      <w:r>
-        <w:t xml:space="preserve">arcu</w:t>
-      </w:r>
-      <w:r>
-        <w:t xml:space="preserve"> </w:t>
-      </w:r>
-      <w:r>
-        <w:t xml:space="preserve">vel,</w:t>
-      </w:r>
-      <w:r>
-        <w:t xml:space="preserve"> </w:t>
-      </w:r>
-      <w:r>
-        <w:t xml:space="preserve">pretium</w:t>
-      </w:r>
-      <w:r>
-        <w:t xml:space="preserve"> </w:t>
-      </w:r>
-      <w:r>
-        <w:t xml:space="preserve">erat.</w:t>
-      </w:r>
-      <w:r>
-        <w:t xml:space="preserve"> </w:t>
-      </w:r>
-      <w:r>
-        <w:t xml:space="preserve">Maecenas</w:t>
-      </w:r>
-      <w:r>
-        <w:t xml:space="preserve"> </w:t>
-      </w:r>
-      <w:r>
-        <w:t xml:space="preserve">sit</w:t>
-      </w:r>
-      <w:r>
-        <w:t xml:space="preserve"> </w:t>
-      </w:r>
-      <w:r>
-        <w:t xml:space="preserve">amet</w:t>
-      </w:r>
-      <w:r>
-        <w:t xml:space="preserve"> </w:t>
-      </w:r>
-      <w:r>
-        <w:t xml:space="preserve">tempor</w:t>
-      </w:r>
-      <w:r>
-        <w:t xml:space="preserve"> </w:t>
-      </w:r>
-      <w:r>
-        <w:t xml:space="preserve">purus,</w:t>
-      </w:r>
-      <w:r>
-        <w:t xml:space="preserve"> </w:t>
-      </w:r>
-      <w:r>
-        <w:t xml:space="preserve">vitae</w:t>
-      </w:r>
-      <w:r>
-        <w:t xml:space="preserve"> </w:t>
-      </w:r>
-      <w:r>
-        <w:t xml:space="preserve">aliquet</w:t>
-      </w:r>
-      <w:r>
-        <w:t xml:space="preserve"> </w:t>
-      </w:r>
-      <w:r>
-        <w:t xml:space="preserve">nunc.</w:t>
-      </w:r>
-      <w:r>
-        <w:t xml:space="preserve"> </w:t>
-      </w:r>
-      <w:r>
-        <w:t xml:space="preserve">Vivamus</w:t>
-      </w:r>
-      <w:r>
-        <w:t xml:space="preserve"> </w:t>
-      </w:r>
-      <w:r>
-        <w:t xml:space="preserve">cursus</w:t>
-      </w:r>
-      <w:r>
-        <w:t xml:space="preserve"> </w:t>
-      </w:r>
-      <w:r>
-        <w:t xml:space="preserve">urna</w:t>
-      </w:r>
-      <w:r>
-        <w:t xml:space="preserve"> </w:t>
-      </w:r>
-      <w:r>
-        <w:t xml:space="preserve">velit,</w:t>
-      </w:r>
-      <w:r>
-        <w:t xml:space="preserve"> </w:t>
-      </w:r>
-      <w:r>
-        <w:t xml:space="preserve">eleifend</w:t>
-      </w:r>
-      <w:r>
-        <w:t xml:space="preserve"> </w:t>
-      </w:r>
-      <w:r>
-        <w:t xml:space="preserve">dictum</w:t>
-      </w:r>
-      <w:r>
-        <w:t xml:space="preserve"> </w:t>
-      </w:r>
-      <w:r>
-        <w:t xml:space="preserve">magna</w:t>
-      </w:r>
-      <w:r>
-        <w:t xml:space="preserve"> </w:t>
-      </w:r>
-      <w:r>
-        <w:t xml:space="preserve">laoreet</w:t>
-      </w:r>
-      <w:r>
-        <w:t xml:space="preserve"> </w:t>
-      </w:r>
-      <w:r>
-        <w:t xml:space="preserve">ut.</w:t>
-      </w:r>
-      <w:r>
-        <w:t xml:space="preserve"> </w:t>
-      </w:r>
-      <w:r>
-        <w:t xml:space="preserve">Duis</w:t>
-      </w:r>
-      <w:r>
-        <w:t xml:space="preserve"> </w:t>
-      </w:r>
-      <w:r>
-        <w:t xml:space="preserve">eu</w:t>
-      </w:r>
-      <w:r>
-        <w:t xml:space="preserve"> </w:t>
-      </w:r>
-      <w:r>
-        <w:t xml:space="preserve">erat</w:t>
-      </w:r>
-      <w:r>
-        <w:t xml:space="preserve"> </w:t>
-      </w:r>
-      <w:r>
-        <w:t xml:space="preserve">mollis,</w:t>
-      </w:r>
-      <w:r>
-        <w:t xml:space="preserve"> </w:t>
-      </w:r>
-      <w:r>
-        <w:t xml:space="preserve">blandit</w:t>
-      </w:r>
-      <w:r>
-        <w:t xml:space="preserve"> </w:t>
-      </w:r>
-      <w:r>
-        <w:t xml:space="preserve">magna</w:t>
-      </w:r>
-      <w:r>
-        <w:t xml:space="preserve"> </w:t>
-      </w:r>
-      <w:r>
-        <w:t xml:space="preserve">id,</w:t>
-      </w:r>
-      <w:r>
-        <w:t xml:space="preserve"> </w:t>
-      </w:r>
-      <w:r>
-        <w:t xml:space="preserve">tincidunt</w:t>
-      </w:r>
-      <w:r>
-        <w:t xml:space="preserve"> </w:t>
-      </w:r>
-      <w:r>
-        <w:t xml:space="preserve">ipsum.</w:t>
-      </w:r>
-      <w:r>
-        <w:t xml:space="preserve"> </w:t>
-      </w:r>
-      <w:r>
-        <w:t xml:space="preserve">Integer</w:t>
-      </w:r>
-      <w:r>
-        <w:t xml:space="preserve"> </w:t>
-      </w:r>
-      <w:r>
-        <w:t xml:space="preserve">massa</w:t>
-      </w:r>
-      <w:r>
-        <w:t xml:space="preserve"> </w:t>
-      </w:r>
-      <w:r>
-        <w:t xml:space="preserve">nibh,</w:t>
-      </w:r>
-      <w:r>
-        <w:t xml:space="preserve"> </w:t>
-      </w:r>
-      <w:r>
-        <w:t xml:space="preserve">commodo</w:t>
-      </w:r>
-      <w:r>
-        <w:t xml:space="preserve"> </w:t>
-      </w:r>
-      <w:r>
-        <w:t xml:space="preserve">eu</w:t>
-      </w:r>
-      <w:r>
-        <w:t xml:space="preserve"> </w:t>
-      </w:r>
-      <w:r>
-        <w:t xml:space="preserve">ex</w:t>
-      </w:r>
-      <w:r>
-        <w:t xml:space="preserve"> </w:t>
-      </w:r>
-      <w:r>
-        <w:t xml:space="preserve">vel,</w:t>
-      </w:r>
-      <w:r>
-        <w:t xml:space="preserve"> </w:t>
-      </w:r>
-      <w:r>
-        <w:t xml:space="preserve">venenatis</w:t>
-      </w:r>
-      <w:r>
-        <w:t xml:space="preserve"> </w:t>
-      </w:r>
-      <w:r>
-        <w:t xml:space="preserve">efficitur</w:t>
-      </w:r>
-      <w:r>
-        <w:t xml:space="preserve"> </w:t>
-      </w:r>
-      <w:r>
-        <w:t xml:space="preserve">ligula.</w:t>
-      </w:r>
-      <w:r>
-        <w:t xml:space="preserve"> </w:t>
-      </w:r>
-      <w:r>
-        <w:t xml:space="preserve">Integer</w:t>
-      </w:r>
-      <w:r>
-        <w:t xml:space="preserve"> </w:t>
-      </w:r>
-      <w:r>
-        <w:t xml:space="preserve">convallis</w:t>
-      </w:r>
-      <w:r>
-        <w:t xml:space="preserve"> </w:t>
-      </w:r>
-      <w:r>
-        <w:t xml:space="preserve">lacus</w:t>
-      </w:r>
-      <w:r>
-        <w:t xml:space="preserve"> </w:t>
-      </w:r>
-      <w:r>
-        <w:t xml:space="preserve">elit,</w:t>
-      </w:r>
-      <w:r>
-        <w:t xml:space="preserve"> </w:t>
-      </w:r>
-      <w:r>
-        <w:t xml:space="preserve">maximus</w:t>
-      </w:r>
-      <w:r>
-        <w:t xml:space="preserve"> </w:t>
-      </w:r>
-      <w:r>
-        <w:t xml:space="preserve">eleifend</w:t>
-      </w:r>
-      <w:r>
-        <w:t xml:space="preserve"> </w:t>
-      </w:r>
-      <w:r>
-        <w:t xml:space="preserve">lacus</w:t>
-      </w:r>
-      <w:r>
-        <w:t xml:space="preserve"> </w:t>
-      </w:r>
-      <w:r>
-        <w:t xml:space="preserve">ornare</w:t>
-      </w:r>
-      <w:r>
-        <w:t xml:space="preserve"> </w:t>
-      </w:r>
-      <w:r>
-        <w:t xml:space="preserve">ac.</w:t>
-      </w:r>
-      <w:r>
-        <w:t xml:space="preserve"> </w:t>
-      </w:r>
-      <w:r>
-        <w:t xml:space="preserve">Vestibulum</w:t>
-      </w:r>
-      <w:r>
-        <w:t xml:space="preserve"> </w:t>
-      </w:r>
-      <w:r>
-        <w:t xml:space="preserve">scelerisque</w:t>
-      </w:r>
-      <w:r>
-        <w:t xml:space="preserve"> </w:t>
-      </w:r>
-      <w:r>
-        <w:t xml:space="preserve">viverra</w:t>
-      </w:r>
-      <w:r>
-        <w:t xml:space="preserve"> </w:t>
-      </w:r>
-      <w:r>
-        <w:t xml:space="preserve">urna</w:t>
-      </w:r>
-      <w:r>
-        <w:t xml:space="preserve"> </w:t>
-      </w:r>
-      <w:r>
-        <w:t xml:space="preserve">id</w:t>
-      </w:r>
-      <w:r>
-        <w:t xml:space="preserve"> </w:t>
-      </w:r>
-      <w:r>
-        <w:t xml:space="preserve">lacinia.</w:t>
-      </w:r>
-      <w:r>
-        <w:t xml:space="preserve"> </w:t>
-      </w:r>
-      <w:r>
-        <w:t xml:space="preserve">Vestibulum</w:t>
-      </w:r>
-      <w:r>
-        <w:t xml:space="preserve"> </w:t>
-      </w:r>
-      <w:r>
-        <w:t xml:space="preserve">ante</w:t>
-      </w:r>
-      <w:r>
-        <w:t xml:space="preserve"> </w:t>
-      </w:r>
-      <w:r>
-        <w:t xml:space="preserve">ipsum</w:t>
-      </w:r>
-      <w:r>
-        <w:t xml:space="preserve"> </w:t>
-      </w:r>
-      <w:r>
-        <w:t xml:space="preserve">primis</w:t>
-      </w:r>
-      <w:r>
-        <w:t xml:space="preserve"> </w:t>
-      </w:r>
-      <w:r>
-        <w:t xml:space="preserve">in</w:t>
-      </w:r>
-      <w:r>
-        <w:t xml:space="preserve"> </w:t>
-      </w:r>
-      <w:r>
-        <w:t xml:space="preserve">faucibus</w:t>
-      </w:r>
-      <w:r>
-        <w:t xml:space="preserve"> </w:t>
-      </w:r>
-      <w:r>
-        <w:t xml:space="preserve">orci</w:t>
-      </w:r>
-      <w:r>
-        <w:t xml:space="preserve"> </w:t>
-      </w:r>
-      <w:r>
-        <w:t xml:space="preserve">luctus</w:t>
-      </w:r>
-      <w:r>
-        <w:t xml:space="preserve"> </w:t>
-      </w:r>
-      <w:r>
-        <w:t xml:space="preserve">et</w:t>
-      </w:r>
-      <w:r>
-        <w:t xml:space="preserve"> </w:t>
-      </w:r>
-      <w:r>
-        <w:t xml:space="preserve">ultrices</w:t>
-      </w:r>
-      <w:r>
-        <w:t xml:space="preserve"> </w:t>
-      </w:r>
-      <w:r>
-        <w:t xml:space="preserve">posuere</w:t>
-      </w:r>
-      <w:r>
-        <w:t xml:space="preserve"> </w:t>
-      </w:r>
-      <w:r>
-        <w:t xml:space="preserve">cubilia</w:t>
-      </w:r>
-      <w:r>
-        <w:t xml:space="preserve"> </w:t>
-      </w:r>
-      <w:r>
-        <w:t xml:space="preserve">curae;</w:t>
-      </w:r>
-      <w:r>
-        <w:t xml:space="preserve"> </w:t>
-      </w:r>
-      <w:r>
-        <w:t xml:space="preserve">Aenean</w:t>
-      </w:r>
-      <w:r>
-        <w:t xml:space="preserve"> </w:t>
-      </w:r>
-      <w:r>
-        <w:t xml:space="preserve">eget</w:t>
-      </w:r>
-      <w:r>
-        <w:t xml:space="preserve"> </w:t>
-      </w:r>
-      <w:r>
-        <w:t xml:space="preserve">enim</w:t>
-      </w:r>
-      <w:r>
-        <w:t xml:space="preserve"> </w:t>
-      </w:r>
-      <w:r>
-        <w:t xml:space="preserve">at</w:t>
-      </w:r>
-      <w:r>
-        <w:t xml:space="preserve"> </w:t>
-      </w:r>
-      <w:r>
-        <w:t xml:space="preserve">diam</w:t>
-      </w:r>
-      <w:r>
-        <w:t xml:space="preserve"> </w:t>
-      </w:r>
-      <w:r>
-        <w:t xml:space="preserve">bibendum</w:t>
-      </w:r>
-      <w:r>
-        <w:t xml:space="preserve"> </w:t>
-      </w:r>
-      <w:r>
-        <w:t xml:space="preserve">tincidunt</w:t>
-      </w:r>
-      <w:r>
-        <w:t xml:space="preserve"> </w:t>
-      </w:r>
-      <w:r>
-        <w:t xml:space="preserve">eu</w:t>
-      </w:r>
-      <w:r>
-        <w:t xml:space="preserve"> </w:t>
-      </w:r>
-      <w:r>
-        <w:t xml:space="preserve">non</w:t>
-      </w:r>
-      <w:r>
-        <w:t xml:space="preserve"> </w:t>
-      </w:r>
-      <w:r>
-        <w:t xml:space="preserve">purus.</w:t>
-      </w:r>
-      <w:r>
-        <w:t xml:space="preserve"> </w:t>
-      </w:r>
-      <w:r>
-        <w:t xml:space="preserve">Nullam</w:t>
-      </w:r>
-      <w:r>
-        <w:t xml:space="preserve"> </w:t>
-      </w:r>
-      <w:r>
-        <w:t xml:space="preserve">id</w:t>
-      </w:r>
-      <w:r>
-        <w:t xml:space="preserve"> </w:t>
-      </w:r>
-      <w:r>
-        <w:t xml:space="preserve">magna</w:t>
-      </w:r>
-      <w:r>
-        <w:t xml:space="preserve"> </w:t>
-      </w:r>
-      <w:r>
-        <w:t xml:space="preserve">ultrices,</w:t>
-      </w:r>
-      <w:r>
-        <w:t xml:space="preserve"> </w:t>
-      </w:r>
-      <w:r>
-        <w:t xml:space="preserve">sodales</w:t>
-      </w:r>
-      <w:r>
-        <w:t xml:space="preserve"> </w:t>
-      </w:r>
-      <w:r>
-        <w:t xml:space="preserve">metus</w:t>
-      </w:r>
-      <w:r>
-        <w:t xml:space="preserve"> </w:t>
-      </w:r>
-      <w:r>
-        <w:t xml:space="preserve">viverra,</w:t>
-      </w:r>
-      <w:r>
-        <w:t xml:space="preserve"> </w:t>
-      </w:r>
-      <w:r>
-        <w:t xml:space="preserve">tempus</w:t>
-      </w:r>
-      <w:r>
-        <w:t xml:space="preserve"> </w:t>
-      </w:r>
-      <w:r>
-        <w:t xml:space="preserve">turpis.</w:t>
+        <w:t xml:space="preserve">Etiam non efficitur urna, quis elementum nisi. Mauris posuere a augue vel gravida. Praesent luctus erat et ex iaculis interdum. Nulla vestibulum quam ac nunc consequat vulputate. Nullam iaculis lobortis sem sit amet fringilla. Aliquam semper, metus ut blandit semper, nulla velit fermentum sapien, fermentum ultrices dolor sapien sed leo. Vestibulum molestie faucibus magna, at feugiat nulla ullamcorper a. Aliquam erat volutpat. Praesent scelerisque magna a justo maximus, sit amet suscipit mauris tempor. Nulla nec dolor eget ipsum pellentesque lobortis a in ipsum. Morbi turpis turpis, fringilla a eleifend maximus, viverra nec neque. Class aptent taciti sociosqu ad litora torquent per conubia nostra, per inceptos himenaeos.</w:t>
       </w:r>
     </w:p>
     <w:p>
@@ -1749,7 +969,6 @@
                 <w:p>
                   <w:pPr>
                     <w:pStyle w:val="Compact"/>
-                    <w:jc w:val="left"/>
                     <w:jc w:val="center"/>
                   </w:pPr>
                   <w:r>
@@ -1764,7 +983,6 @@
                 <w:p>
                   <w:pPr>
                     <w:pStyle w:val="Compact"/>
-                    <w:jc w:val="left"/>
                     <w:jc w:val="center"/>
                   </w:pPr>
                   <w:r>
@@ -1790,7 +1008,6 @@
                 <w:p>
                   <w:pPr>
                     <w:pStyle w:val="Compact"/>
-                    <w:jc w:val="left"/>
                     <w:jc w:val="center"/>
                   </w:pPr>
                   <w:r>
@@ -1803,7 +1020,6 @@
                 <w:p>
                   <w:pPr>
                     <w:pStyle w:val="Compact"/>
-                    <w:jc w:val="left"/>
                     <w:jc w:val="center"/>
                   </w:pPr>
                   <w:r>
@@ -1816,7 +1032,6 @@
                 <w:p>
                   <w:pPr>
                     <w:pStyle w:val="Compact"/>
-                    <w:jc w:val="left"/>
                     <w:jc w:val="center"/>
                   </w:pPr>
                   <w:r>
@@ -1829,7 +1044,6 @@
                 <w:p>
                   <w:pPr>
                     <w:pStyle w:val="Compact"/>
-                    <w:jc w:val="left"/>
                     <w:jc w:val="center"/>
                   </w:pPr>
                   <w:r>
@@ -1842,7 +1056,6 @@
                 <w:p>
                   <w:pPr>
                     <w:pStyle w:val="Compact"/>
-                    <w:jc w:val="left"/>
                     <w:jc w:val="center"/>
                   </w:pPr>
                   <w:r>
@@ -1855,7 +1068,6 @@
                 <w:p>
                   <w:pPr>
                     <w:pStyle w:val="Compact"/>
-                    <w:jc w:val="left"/>
                     <w:jc w:val="center"/>
                   </w:pPr>
                   <w:r>
@@ -1868,7 +1080,6 @@
                 <w:p>
                   <w:pPr>
                     <w:pStyle w:val="Compact"/>
-                    <w:jc w:val="left"/>
                     <w:jc w:val="center"/>
                   </w:pPr>
                   <w:r>
@@ -1881,7 +1092,6 @@
                 <w:p>
                   <w:pPr>
                     <w:pStyle w:val="Compact"/>
-                    <w:jc w:val="left"/>
                     <w:jc w:val="center"/>
                   </w:pPr>
                   <w:r>
@@ -1896,7 +1106,6 @@
                 <w:p>
                   <w:pPr>
                     <w:pStyle w:val="Compact"/>
-                    <w:jc w:val="left"/>
                     <w:jc w:val="center"/>
                   </w:pPr>
                   <w:r>
@@ -1909,7 +1118,6 @@
                 <w:p>
                   <w:pPr>
                     <w:pStyle w:val="Compact"/>
-                    <w:jc w:val="left"/>
                     <w:jc w:val="center"/>
                   </w:pPr>
                   <w:r>
@@ -1922,7 +1130,6 @@
                 <w:p>
                   <w:pPr>
                     <w:pStyle w:val="Compact"/>
-                    <w:jc w:val="left"/>
                     <w:jc w:val="center"/>
                   </w:pPr>
                   <w:r>
@@ -1935,7 +1142,6 @@
                 <w:p>
                   <w:pPr>
                     <w:pStyle w:val="Compact"/>
-                    <w:jc w:val="left"/>
                     <w:jc w:val="center"/>
                   </w:pPr>
                   <w:r>
@@ -1948,7 +1154,6 @@
                 <w:p>
                   <w:pPr>
                     <w:pStyle w:val="Compact"/>
-                    <w:jc w:val="left"/>
                     <w:jc w:val="center"/>
                   </w:pPr>
                   <w:r>
@@ -1961,7 +1166,6 @@
                 <w:p>
                   <w:pPr>
                     <w:pStyle w:val="Compact"/>
-                    <w:jc w:val="left"/>
                     <w:jc w:val="center"/>
                   </w:pPr>
                   <w:r>
@@ -1974,7 +1178,6 @@
                 <w:p>
                   <w:pPr>
                     <w:pStyle w:val="Compact"/>
-                    <w:jc w:val="left"/>
                     <w:jc w:val="center"/>
                   </w:pPr>
                   <w:r>
@@ -1987,7 +1190,6 @@
                 <w:p>
                   <w:pPr>
                     <w:pStyle w:val="Compact"/>
-                    <w:jc w:val="left"/>
                     <w:jc w:val="center"/>
                   </w:pPr>
                   <w:r>
@@ -2000,7 +1202,6 @@
                 <w:p>
                   <w:pPr>
                     <w:pStyle w:val="Compact"/>
-                    <w:jc w:val="left"/>
                     <w:jc w:val="center"/>
                   </w:pPr>
                   <w:r>
@@ -2015,7 +1216,6 @@
                 <w:p>
                   <w:pPr>
                     <w:pStyle w:val="Compact"/>
-                    <w:jc w:val="left"/>
                     <w:jc w:val="center"/>
                   </w:pPr>
                   <w:r>
@@ -2028,7 +1228,6 @@
                 <w:p>
                   <w:pPr>
                     <w:pStyle w:val="Compact"/>
-                    <w:jc w:val="left"/>
                     <w:jc w:val="center"/>
                   </w:pPr>
                   <w:r>
@@ -2041,7 +1240,6 @@
                 <w:p>
                   <w:pPr>
                     <w:pStyle w:val="Compact"/>
-                    <w:jc w:val="left"/>
                     <w:jc w:val="center"/>
                   </w:pPr>
                   <w:r>
@@ -2054,7 +1252,6 @@
                 <w:p>
                   <w:pPr>
                     <w:pStyle w:val="Compact"/>
-                    <w:jc w:val="left"/>
                     <w:jc w:val="center"/>
                   </w:pPr>
                   <w:r>
@@ -2067,7 +1264,6 @@
                 <w:p>
                   <w:pPr>
                     <w:pStyle w:val="Compact"/>
-                    <w:jc w:val="left"/>
                     <w:jc w:val="center"/>
                   </w:pPr>
                   <w:r>
@@ -2080,7 +1276,6 @@
                 <w:p>
                   <w:pPr>
                     <w:pStyle w:val="Compact"/>
-                    <w:jc w:val="left"/>
                     <w:jc w:val="center"/>
                   </w:pPr>
                   <w:r>
@@ -2093,7 +1288,6 @@
                 <w:p>
                   <w:pPr>
                     <w:pStyle w:val="Compact"/>
-                    <w:jc w:val="left"/>
                     <w:jc w:val="center"/>
                   </w:pPr>
                   <w:r>
@@ -2106,7 +1300,6 @@
                 <w:p>
                   <w:pPr>
                     <w:pStyle w:val="Compact"/>
-                    <w:jc w:val="left"/>
                     <w:jc w:val="center"/>
                   </w:pPr>
                   <w:r>
@@ -2119,7 +1312,6 @@
                 <w:p>
                   <w:pPr>
                     <w:pStyle w:val="Compact"/>
-                    <w:jc w:val="left"/>
                     <w:jc w:val="center"/>
                   </w:pPr>
                   <w:r>
@@ -2134,7 +1326,6 @@
                 <w:p>
                   <w:pPr>
                     <w:pStyle w:val="Compact"/>
-                    <w:jc w:val="left"/>
                     <w:jc w:val="center"/>
                   </w:pPr>
                   <w:r>
@@ -2147,7 +1338,6 @@
                 <w:p>
                   <w:pPr>
                     <w:pStyle w:val="Compact"/>
-                    <w:jc w:val="left"/>
                     <w:jc w:val="center"/>
                   </w:pPr>
                   <w:r>
@@ -2160,7 +1350,6 @@
                 <w:p>
                   <w:pPr>
                     <w:pStyle w:val="Compact"/>
-                    <w:jc w:val="left"/>
                     <w:jc w:val="center"/>
                   </w:pPr>
                   <w:r>
@@ -2173,7 +1362,6 @@
                 <w:p>
                   <w:pPr>
                     <w:pStyle w:val="Compact"/>
-                    <w:jc w:val="left"/>
                     <w:jc w:val="center"/>
                   </w:pPr>
                   <w:r>
@@ -2186,7 +1374,6 @@
                 <w:p>
                   <w:pPr>
                     <w:pStyle w:val="Compact"/>
-                    <w:jc w:val="left"/>
                     <w:jc w:val="center"/>
                   </w:pPr>
                   <w:r>
@@ -2199,7 +1386,6 @@
                 <w:p>
                   <w:pPr>
                     <w:pStyle w:val="Compact"/>
-                    <w:jc w:val="left"/>
                     <w:jc w:val="center"/>
                   </w:pPr>
                   <w:r>
@@ -2212,7 +1398,6 @@
                 <w:p>
                   <w:pPr>
                     <w:pStyle w:val="Compact"/>
-                    <w:jc w:val="left"/>
                     <w:jc w:val="center"/>
                   </w:pPr>
                   <w:r>
@@ -2225,7 +1410,6 @@
                 <w:p>
                   <w:pPr>
                     <w:pStyle w:val="Compact"/>
-                    <w:jc w:val="left"/>
                     <w:jc w:val="center"/>
                   </w:pPr>
                   <w:r>
@@ -2238,7 +1422,6 @@
                 <w:p>
                   <w:pPr>
                     <w:pStyle w:val="Compact"/>
-                    <w:jc w:val="left"/>
                     <w:jc w:val="center"/>
                   </w:pPr>
                   <w:r>
@@ -2255,7 +1438,6 @@
                 <w:p>
                   <w:pPr>
                     <w:pStyle w:val="Compact"/>
-                    <w:jc w:val="left"/>
                     <w:jc w:val="center"/>
                   </w:pPr>
                   <w:r>
@@ -2442,7 +1624,6 @@
                 <w:p>
                   <w:pPr>
                     <w:pStyle w:val="Compact"/>
-                    <w:jc w:val="left"/>
                     <w:jc w:val="center"/>
                   </w:pPr>
                   <w:r>
@@ -2457,7 +1638,6 @@
                 <w:p>
                   <w:pPr>
                     <w:pStyle w:val="Compact"/>
-                    <w:jc w:val="left"/>
                     <w:jc w:val="center"/>
                   </w:pPr>
                   <w:r>
@@ -2509,7 +1689,6 @@
                 <w:p>
                   <w:pPr>
                     <w:pStyle w:val="Compact"/>
-                    <w:jc w:val="left"/>
                     <w:jc w:val="center"/>
                   </w:pPr>
                   <w:r>
@@ -2522,7 +1701,6 @@
                 <w:p>
                   <w:pPr>
                     <w:pStyle w:val="Compact"/>
-                    <w:jc w:val="left"/>
                     <w:jc w:val="center"/>
                   </w:pPr>
                   <w:r>
@@ -2535,7 +1713,6 @@
                 <w:p>
                   <w:pPr>
                     <w:pStyle w:val="Compact"/>
-                    <w:jc w:val="left"/>
                     <w:jc w:val="center"/>
                   </w:pPr>
                   <w:r>
@@ -2548,7 +1725,6 @@
                 <w:p>
                   <w:pPr>
                     <w:pStyle w:val="Compact"/>
-                    <w:jc w:val="left"/>
                     <w:jc w:val="center"/>
                   </w:pPr>
                   <w:r>
@@ -2561,7 +1737,6 @@
                 <w:p>
                   <w:pPr>
                     <w:pStyle w:val="Compact"/>
-                    <w:jc w:val="left"/>
                     <w:jc w:val="center"/>
                   </w:pPr>
                   <w:r>
@@ -2574,7 +1749,6 @@
                 <w:p>
                   <w:pPr>
                     <w:pStyle w:val="Compact"/>
-                    <w:jc w:val="left"/>
                     <w:jc w:val="center"/>
                   </w:pPr>
                   <w:r>
@@ -2587,7 +1761,6 @@
                 <w:p>
                   <w:pPr>
                     <w:pStyle w:val="Compact"/>
-                    <w:jc w:val="left"/>
                     <w:jc w:val="center"/>
                   </w:pPr>
                   <w:r>
@@ -2610,7 +1783,6 @@
                 <w:p>
                   <w:pPr>
                     <w:pStyle w:val="Compact"/>
-                    <w:jc w:val="left"/>
                     <w:jc w:val="center"/>
                   </w:pPr>
                   <w:r>
@@ -2623,7 +1795,6 @@
                 <w:p>
                   <w:pPr>
                     <w:pStyle w:val="Compact"/>
-                    <w:jc w:val="left"/>
                     <w:jc w:val="center"/>
                   </w:pPr>
                   <w:r>
@@ -2636,7 +1807,6 @@
                 <w:p>
                   <w:pPr>
                     <w:pStyle w:val="Compact"/>
-                    <w:jc w:val="left"/>
                     <w:jc w:val="center"/>
                   </w:pPr>
                   <w:r>
@@ -2649,7 +1819,6 @@
                 <w:p>
                   <w:pPr>
                     <w:pStyle w:val="Compact"/>
-                    <w:jc w:val="left"/>
                     <w:jc w:val="center"/>
                   </w:pPr>
                   <w:r>
@@ -2662,7 +1831,6 @@
                 <w:p>
                   <w:pPr>
                     <w:pStyle w:val="Compact"/>
-                    <w:jc w:val="left"/>
                     <w:jc w:val="center"/>
                   </w:pPr>
                   <w:r>
@@ -2675,7 +1843,6 @@
                 <w:p>
                   <w:pPr>
                     <w:pStyle w:val="Compact"/>
-                    <w:jc w:val="left"/>
                     <w:jc w:val="center"/>
                   </w:pPr>
                   <w:r>
@@ -2690,7 +1857,6 @@
                 <w:p>
                   <w:pPr>
                     <w:pStyle w:val="Compact"/>
-                    <w:jc w:val="left"/>
                     <w:jc w:val="center"/>
                   </w:pPr>
                   <w:r>
@@ -2703,7 +1869,6 @@
                 <w:p>
                   <w:pPr>
                     <w:pStyle w:val="Compact"/>
-                    <w:jc w:val="left"/>
                     <w:jc w:val="center"/>
                   </w:pPr>
                   <w:r>
@@ -2716,7 +1881,6 @@
                 <w:p>
                   <w:pPr>
                     <w:pStyle w:val="Compact"/>
-                    <w:jc w:val="left"/>
                     <w:jc w:val="center"/>
                   </w:pPr>
                   <w:r>
@@ -2729,7 +1893,6 @@
                 <w:p>
                   <w:pPr>
                     <w:pStyle w:val="Compact"/>
-                    <w:jc w:val="left"/>
                     <w:jc w:val="center"/>
                   </w:pPr>
                   <w:r>
@@ -2742,7 +1905,6 @@
                 <w:p>
                   <w:pPr>
                     <w:pStyle w:val="Compact"/>
-                    <w:jc w:val="left"/>
                     <w:jc w:val="center"/>
                   </w:pPr>
                   <w:r>
@@ -2755,7 +1917,6 @@
                 <w:p>
                   <w:pPr>
                     <w:pStyle w:val="Compact"/>
-                    <w:jc w:val="left"/>
                     <w:jc w:val="center"/>
                   </w:pPr>
                   <w:r>
@@ -2768,7 +1929,6 @@
                 <w:p>
                   <w:pPr>
                     <w:pStyle w:val="Compact"/>
-                    <w:jc w:val="left"/>
                     <w:jc w:val="center"/>
                   </w:pPr>
                   <w:r>
@@ -2791,7 +1951,6 @@
                 <w:p>
                   <w:pPr>
                     <w:pStyle w:val="Compact"/>
-                    <w:jc w:val="left"/>
                     <w:jc w:val="center"/>
                   </w:pPr>
                   <w:r>
@@ -2804,7 +1963,6 @@
                 <w:p>
                   <w:pPr>
                     <w:pStyle w:val="Compact"/>
-                    <w:jc w:val="left"/>
                     <w:jc w:val="center"/>
                   </w:pPr>
                   <w:r>
@@ -2817,7 +1975,6 @@
                 <w:p>
                   <w:pPr>
                     <w:pStyle w:val="Compact"/>
-                    <w:jc w:val="left"/>
                     <w:jc w:val="center"/>
                   </w:pPr>
                   <w:r>
@@ -2830,7 +1987,6 @@
                 <w:p>
                   <w:pPr>
                     <w:pStyle w:val="Compact"/>
-                    <w:jc w:val="left"/>
                     <w:jc w:val="center"/>
                   </w:pPr>
                   <w:r>
@@ -2843,7 +1999,6 @@
                 <w:p>
                   <w:pPr>
                     <w:pStyle w:val="Compact"/>
-                    <w:jc w:val="left"/>
                     <w:jc w:val="center"/>
                   </w:pPr>
                   <w:r>
@@ -2856,7 +2011,6 @@
                 <w:p>
                   <w:pPr>
                     <w:pStyle w:val="Compact"/>
-                    <w:jc w:val="left"/>
                     <w:jc w:val="center"/>
                   </w:pPr>
                   <w:r>
@@ -2871,7 +2025,6 @@
                 <w:p>
                   <w:pPr>
                     <w:pStyle w:val="Compact"/>
-                    <w:jc w:val="left"/>
                     <w:jc w:val="center"/>
                   </w:pPr>
                   <w:r>
@@ -2892,7 +2045,6 @@
                 <w:p>
                   <w:pPr>
                     <w:pStyle w:val="Compact"/>
-                    <w:jc w:val="left"/>
                     <w:jc w:val="center"/>
                   </w:pPr>
                   <w:r>
@@ -2905,7 +2057,6 @@
                 <w:p>
                   <w:pPr>
                     <w:pStyle w:val="Compact"/>
-                    <w:jc w:val="left"/>
                     <w:jc w:val="center"/>
                   </w:pPr>
                   <w:r>
@@ -2926,7 +2077,6 @@
                 <w:p>
                   <w:pPr>
                     <w:pStyle w:val="Compact"/>
-                    <w:jc w:val="left"/>
                     <w:jc w:val="center"/>
                   </w:pPr>
                   <w:r>
@@ -2939,7 +2089,6 @@
                 <w:p>
                   <w:pPr>
                     <w:pStyle w:val="Compact"/>
-                    <w:jc w:val="left"/>
                     <w:jc w:val="center"/>
                   </w:pPr>
                   <w:r>
@@ -2970,7 +2119,6 @@
                 <w:p>
                   <w:pPr>
                     <w:pStyle w:val="Compact"/>
-                    <w:jc w:val="left"/>
                     <w:jc w:val="center"/>
                   </w:pPr>
                   <w:r>
@@ -2983,7 +2131,6 @@
                 <w:p>
                   <w:pPr>
                     <w:pStyle w:val="Compact"/>
-                    <w:jc w:val="left"/>
                     <w:jc w:val="center"/>
                   </w:pPr>
                   <w:r>
@@ -3004,7 +2151,6 @@
                 <w:p>
                   <w:pPr>
                     <w:pStyle w:val="Compact"/>
-                    <w:jc w:val="left"/>
                     <w:jc w:val="center"/>
                   </w:pPr>
                   <w:r>
@@ -3017,7 +2163,6 @@
                 <w:p>
                   <w:pPr>
                     <w:pStyle w:val="Compact"/>
-                    <w:jc w:val="left"/>
                     <w:jc w:val="center"/>
                   </w:pPr>
                   <w:r>
@@ -3032,7 +2177,6 @@
                 <w:p>
                   <w:pPr>
                     <w:pStyle w:val="Compact"/>
-                    <w:jc w:val="left"/>
                     <w:jc w:val="center"/>
                   </w:pPr>
                   <w:r>
@@ -3061,7 +2205,6 @@
                 <w:p>
                   <w:pPr>
                     <w:pStyle w:val="Compact"/>
-                    <w:jc w:val="left"/>
                     <w:jc w:val="center"/>
                   </w:pPr>
                   <w:r>
@@ -3090,7 +2233,6 @@
                 <w:p>
                   <w:pPr>
                     <w:pStyle w:val="Compact"/>
-                    <w:jc w:val="left"/>
                     <w:jc w:val="center"/>
                   </w:pPr>
                   <w:r>
@@ -3129,7 +2271,6 @@
                 <w:p>
                   <w:pPr>
                     <w:pStyle w:val="Compact"/>
-                    <w:jc w:val="left"/>
                     <w:jc w:val="center"/>
                   </w:pPr>
                   <w:r>
@@ -3158,7 +2299,6 @@
                 <w:p>
                   <w:pPr>
                     <w:pStyle w:val="Compact"/>
-                    <w:jc w:val="left"/>
                     <w:jc w:val="center"/>
                   </w:pPr>
                   <w:r>
@@ -3173,7 +2313,6 @@
                 <w:p>
                   <w:pPr>
                     <w:pStyle w:val="Compact"/>
-                    <w:jc w:val="left"/>
                     <w:jc w:val="center"/>
                   </w:pPr>
                   <w:r>
@@ -3186,7 +2325,6 @@
                 <w:p>
                   <w:pPr>
                     <w:pStyle w:val="Compact"/>
-                    <w:jc w:val="left"/>
                     <w:jc w:val="center"/>
                   </w:pPr>
                   <w:r>
@@ -3199,7 +2337,6 @@
                 <w:p>
                   <w:pPr>
                     <w:pStyle w:val="Compact"/>
-                    <w:jc w:val="left"/>
                     <w:jc w:val="center"/>
                   </w:pPr>
                   <w:r>
@@ -3212,7 +2349,6 @@
                 <w:p>
                   <w:pPr>
                     <w:pStyle w:val="Compact"/>
-                    <w:jc w:val="left"/>
                     <w:jc w:val="center"/>
                   </w:pPr>
                   <w:r>
@@ -3225,7 +2361,6 @@
                 <w:p>
                   <w:pPr>
                     <w:pStyle w:val="Compact"/>
-                    <w:jc w:val="left"/>
                     <w:jc w:val="center"/>
                   </w:pPr>
                   <w:r>
@@ -3238,7 +2373,6 @@
                 <w:p>
                   <w:pPr>
                     <w:pStyle w:val="Compact"/>
-                    <w:jc w:val="left"/>
                     <w:jc w:val="center"/>
                   </w:pPr>
                   <w:r>
@@ -3251,7 +2385,6 @@
                 <w:p>
                   <w:pPr>
                     <w:pStyle w:val="Compact"/>
-                    <w:jc w:val="left"/>
                     <w:jc w:val="center"/>
                   </w:pPr>
                   <w:r>
@@ -3272,7 +2405,6 @@
                       <w:ilvl w:val="0"/>
                       <w:numId w:val="1007"/>
                     </w:numPr>
-                    <w:jc w:val="left"/>
                     <w:jc w:val="center"/>
                   </w:pPr>
                   <w:r>
@@ -3289,7 +2421,6 @@
                 <w:p>
                   <w:pPr>
                     <w:pStyle w:val="Compact"/>
-                    <w:jc w:val="left"/>
                     <w:jc w:val="center"/>
                   </w:pPr>
                   <w:r>
@@ -3453,7 +2584,6 @@
                 <w:p>
                   <w:pPr>
                     <w:pStyle w:val="Compact"/>
-                    <w:jc w:val="left"/>
                     <w:jc w:val="center"/>
                   </w:pPr>
                   <w:r>
@@ -3468,7 +2598,6 @@
                 <w:p>
                   <w:pPr>
                     <w:pStyle w:val="Compact"/>
-                    <w:jc w:val="left"/>
                     <w:jc w:val="center"/>
                   </w:pPr>
                   <m:oMath>
@@ -3485,7 +2614,6 @@
                 <w:p>
                   <w:pPr>
                     <w:pStyle w:val="Compact"/>
-                    <w:jc w:val="left"/>
                     <w:jc w:val="center"/>
                   </w:pPr>
                   <m:oMath>
@@ -3514,7 +2642,6 @@
                 <w:p>
                   <w:pPr>
                     <w:pStyle w:val="Compact"/>
-                    <w:jc w:val="left"/>
                     <w:jc w:val="center"/>
                   </w:pPr>
                   <m:oMath>
@@ -3607,13 +2734,7 @@
         <w:t xml:space="preserve"> </w:t>
       </w:r>
       <w:r>
-        <w:t xml:space="preserve">“</w:t>
-      </w:r>
-      <w:r>
-        <w:t xml:space="preserve">A.1.1</w:t>
-      </w:r>
-      <w:r>
-        <w:t xml:space="preserve">”</w:t>
+        <w:t xml:space="preserve">“A.1.1”</w:t>
       </w:r>
       <w:r>
         <w:t xml:space="preserve"> </w:t>
@@ -3631,13 +2752,7 @@
         <w:t xml:space="preserve"> </w:t>
       </w:r>
       <w:r>
-        <w:t xml:space="preserve">“</w:t>
-      </w:r>
-      <w:r>
-        <w:t xml:space="preserve">B</w:t>
-      </w:r>
-      <w:r>
-        <w:t xml:space="preserve">”</w:t>
+        <w:t xml:space="preserve">“B”</w:t>
       </w:r>
       <w:r>
         <w:t xml:space="preserve">.</w:t>
@@ -3652,13 +2767,7 @@
         <w:t xml:space="preserve"> </w:t>
       </w:r>
       <w:r>
-        <w:t xml:space="preserve">“</w:t>
-      </w:r>
-      <w:r>
-        <w:t xml:space="preserve">A.1</w:t>
-      </w:r>
-      <w:r>
-        <w:t xml:space="preserve">”</w:t>
+        <w:t xml:space="preserve">“A.1”</w:t>
       </w:r>
       <w:r>
         <w:t xml:space="preserve">,</w:t>
@@ -3667,13 +2776,7 @@
         <w:t xml:space="preserve"> </w:t>
       </w:r>
       <w:r>
-        <w:t xml:space="preserve">“</w:t>
-      </w:r>
-      <w:r>
-        <w:t xml:space="preserve">A.2</w:t>
-      </w:r>
-      <w:r>
-        <w:t xml:space="preserve">”</w:t>
+        <w:t xml:space="preserve">“A.2”</w:t>
       </w:r>
       <w:r>
         <w:t xml:space="preserve"> </w:t>
@@ -3691,13 +2794,7 @@
         <w:t xml:space="preserve"> </w:t>
       </w:r>
       <w:r>
-        <w:t xml:space="preserve">“</w:t>
-      </w:r>
-      <w:r>
-        <w:t xml:space="preserve">A</w:t>
-      </w:r>
-      <w:r>
-        <w:t xml:space="preserve">”</w:t>
+        <w:t xml:space="preserve">“A”</w:t>
       </w:r>
       <w:r>
         <w:t xml:space="preserve"> </w:t>
@@ -3709,13 +2806,7 @@
         <w:t xml:space="preserve"> </w:t>
       </w:r>
       <w:r>
-        <w:t xml:space="preserve">“</w:t>
-      </w:r>
-      <w:r>
-        <w:t xml:space="preserve">Appendix</w:t>
-      </w:r>
-      <w:r>
-        <w:t xml:space="preserve">”</w:t>
+        <w:t xml:space="preserve">“Appendix”</w:t>
       </w:r>
       <w:r>
         <w:t xml:space="preserve">, not the section numbering.</w:t>
@@ -4890,7 +3981,7 @@
   </w:style>
   <w:style w:styleId="Subtitle" w:type="paragraph">
     <w:name w:val="Subtitle"/>
-    <w:basedOn w:val="Normal"/>
+    <w:basedOn w:val="Title"/>
     <w:next w:val="BodyText"/>
     <w:link w:val="SubtitleChar"/>
     <w:uiPriority w:val="11"/>
@@ -4903,7 +3994,6 @@
     </w:pPr>
     <w:rPr>
       <w:rFonts w:cstheme="majorBidi" w:eastAsiaTheme="majorEastAsia"/>
-      <w:color w:themeColor="text1" w:themeTint="A6" w:val="595959"/>
       <w:spacing w:val="15"/>
       <w:sz w:val="28"/>
       <w:szCs w:val="28"/>
@@ -4956,7 +4046,6 @@
     </w:pPr>
     <w:rPr>
       <w:b/>
-      <w:color w:val="345A8A"/>
       <w:sz w:val="20"/>
       <w:szCs w:val="20"/>
     </w:rPr>

</xml_diff>